<commit_message>
Se agrega la documentación a nuestro repositorio
</commit_message>
<xml_diff>
--- a/Documentacion/Documentación.docx
+++ b/Documentacion/Documentación.docx
@@ -1,6 +1,6 @@
 
 <file path=word/document.xml><?xml version="1.0" encoding="utf-8"?>
-<w:document xmlns:wpc="http://schemas.microsoft.com/office/word/2010/wordprocessingCanvas" xmlns:cx="http://schemas.microsoft.com/office/drawing/2014/chartex" xmlns:cx1="http://schemas.microsoft.com/office/drawing/2015/9/8/chartex" xmlns:cx2="http://schemas.microsoft.com/office/drawing/2015/10/21/chartex" xmlns:cx3="http://schemas.microsoft.com/office/drawing/2016/5/9/chartex" xmlns:cx4="http://schemas.microsoft.com/office/drawing/2016/5/10/chartex" xmlns:cx5="http://schemas.microsoft.com/office/drawing/2016/5/11/chartex" xmlns:cx6="http://schemas.microsoft.com/office/drawing/2016/5/12/chartex" xmlns:cx7="http://schemas.microsoft.com/office/drawing/2016/5/13/chartex" xmlns:cx8="http://schemas.microsoft.com/office/drawing/2016/5/14/chartex" xmlns:mc="http://schemas.openxmlformats.org/markup-compatibility/2006" xmlns:aink="http://schemas.microsoft.com/office/drawing/2016/ink" xmlns:am3d="http://schemas.microsoft.com/office/drawing/2017/model3d" xmlns:o="urn:schemas-microsoft-com:office:office" xmlns:r="http://schemas.openxmlformats.org/officeDocument/2006/relationships" xmlns:m="http://schemas.openxmlformats.org/officeDocument/2006/math" xmlns:v="urn:schemas-microsoft-com:vml" xmlns:wp14="http://schemas.microsoft.com/office/word/2010/wordprocessingDrawing" xmlns:wp="http://schemas.openxmlformats.org/drawingml/2006/wordprocessingDrawing" xmlns:w10="urn:schemas-microsoft-com:office:word" xmlns:w="http://schemas.openxmlformats.org/wordprocessingml/2006/main" xmlns:w14="http://schemas.microsoft.com/office/word/2010/wordml" xmlns:w15="http://schemas.microsoft.com/office/word/2012/wordml" xmlns:w16cid="http://schemas.microsoft.com/office/word/2016/wordml/cid" xmlns:w16se="http://schemas.microsoft.com/office/word/2015/wordml/symex" xmlns:wpg="http://schemas.microsoft.com/office/word/2010/wordprocessingGroup" xmlns:wpi="http://schemas.microsoft.com/office/word/2010/wordprocessingInk" xmlns:wne="http://schemas.microsoft.com/office/word/2006/wordml" xmlns:wps="http://schemas.microsoft.com/office/word/2010/wordprocessingShape" mc:Ignorable="w14 w15 w16se w16cid wp14">
+<w:document xmlns:wpc="http://schemas.microsoft.com/office/word/2010/wordprocessingCanvas" xmlns:cx="http://schemas.microsoft.com/office/drawing/2014/chartex" xmlns:cx1="http://schemas.microsoft.com/office/drawing/2015/9/8/chartex" xmlns:cx2="http://schemas.microsoft.com/office/drawing/2015/10/21/chartex" xmlns:cx3="http://schemas.microsoft.com/office/drawing/2016/5/9/chartex" xmlns:cx4="http://schemas.microsoft.com/office/drawing/2016/5/10/chartex" xmlns:cx5="http://schemas.microsoft.com/office/drawing/2016/5/11/chartex" xmlns:cx6="http://schemas.microsoft.com/office/drawing/2016/5/12/chartex" xmlns:cx7="http://schemas.microsoft.com/office/drawing/2016/5/13/chartex" xmlns:cx8="http://schemas.microsoft.com/office/drawing/2016/5/14/chartex" xmlns:mc="http://schemas.openxmlformats.org/markup-compatibility/2006" xmlns:aink="http://schemas.microsoft.com/office/drawing/2016/ink" xmlns:am3d="http://schemas.microsoft.com/office/drawing/2017/model3d" xmlns:o="urn:schemas-microsoft-com:office:office" xmlns:oel="http://schemas.microsoft.com/office/2019/extlst" xmlns:r="http://schemas.openxmlformats.org/officeDocument/2006/relationships" xmlns:m="http://schemas.openxmlformats.org/officeDocument/2006/math" xmlns:v="urn:schemas-microsoft-com:vml" xmlns:wp14="http://schemas.microsoft.com/office/word/2010/wordprocessingDrawing" xmlns:wp="http://schemas.openxmlformats.org/drawingml/2006/wordprocessingDrawing" xmlns:w10="urn:schemas-microsoft-com:office:word" xmlns:w="http://schemas.openxmlformats.org/wordprocessingml/2006/main" xmlns:w14="http://schemas.microsoft.com/office/word/2010/wordml" xmlns:w15="http://schemas.microsoft.com/office/word/2012/wordml" xmlns:w16cex="http://schemas.microsoft.com/office/word/2018/wordml/cex" xmlns:w16cid="http://schemas.microsoft.com/office/word/2016/wordml/cid" xmlns:w16="http://schemas.microsoft.com/office/word/2018/wordml" xmlns:w16du="http://schemas.microsoft.com/office/word/2023/wordml/word16du" xmlns:w16sdtdh="http://schemas.microsoft.com/office/word/2020/wordml/sdtdatahash" xmlns:w16se="http://schemas.microsoft.com/office/word/2015/wordml/symex" xmlns:wpg="http://schemas.microsoft.com/office/word/2010/wordprocessingGroup" xmlns:wpi="http://schemas.microsoft.com/office/word/2010/wordprocessingInk" xmlns:wne="http://schemas.microsoft.com/office/word/2006/wordml" xmlns:wps="http://schemas.microsoft.com/office/word/2010/wordprocessingShape" mc:Ignorable="w14 w15 w16se w16cid w16 w16cex w16sdtdh wp14">
   <w:body>
     <w:p>
       <w:pPr>
@@ -1763,6 +1763,49 @@
         <w:t>(figura)</w:t>
       </w:r>
     </w:p>
+    <w:tbl>
+      <w:tblPr>
+        <w:tblStyle w:val="Tablaconcuadrcula"/>
+        <w:tblW w:w="0" w:type="auto"/>
+        <w:tblLook w:val="04A0" w:firstRow="1" w:lastRow="0" w:firstColumn="1" w:lastColumn="0" w:noHBand="0" w:noVBand="1"/>
+      </w:tblPr>
+      <w:tblGrid>
+        <w:gridCol w:w="8494"/>
+      </w:tblGrid>
+      <w:tr>
+        <w:tc>
+          <w:tcPr>
+            <w:tcW w:w="8494" w:type="dxa"/>
+          </w:tcPr>
+          <w:p>
+            <w:pPr>
+              <w:tabs>
+                <w:tab w:val="left" w:pos="5948"/>
+              </w:tabs>
+              <w:jc w:val="both"/>
+              <w:rPr>
+                <w:rFonts w:ascii="Arial" w:hAnsi="Arial" w:cs="Arial"/>
+                <w:noProof/>
+                <w:sz w:val="24"/>
+              </w:rPr>
+            </w:pPr>
+          </w:p>
+        </w:tc>
+      </w:tr>
+    </w:tbl>
+    <w:p>
+      <w:pPr>
+        <w:tabs>
+          <w:tab w:val="left" w:pos="5948"/>
+        </w:tabs>
+        <w:jc w:val="both"/>
+        <w:rPr>
+          <w:rFonts w:ascii="Arial" w:hAnsi="Arial" w:cs="Arial"/>
+          <w:noProof/>
+          <w:sz w:val="24"/>
+        </w:rPr>
+      </w:pPr>
+    </w:p>
     <w:p>
       <w:pPr>
         <w:tabs>
@@ -1839,6 +1882,91 @@
         <w:t>(figura)</w:t>
       </w:r>
     </w:p>
+    <w:tbl>
+      <w:tblPr>
+        <w:tblStyle w:val="Tablaconcuadrcula"/>
+        <w:tblW w:w="0" w:type="auto"/>
+        <w:tblLook w:val="04A0" w:firstRow="1" w:lastRow="0" w:firstColumn="1" w:lastColumn="0" w:noHBand="0" w:noVBand="1"/>
+      </w:tblPr>
+      <w:tblGrid>
+        <w:gridCol w:w="8494"/>
+      </w:tblGrid>
+      <w:tr>
+        <w:tc>
+          <w:tcPr>
+            <w:tcW w:w="8494" w:type="dxa"/>
+          </w:tcPr>
+          <w:p>
+            <w:pPr>
+              <w:tabs>
+                <w:tab w:val="left" w:pos="5948"/>
+              </w:tabs>
+              <w:jc w:val="both"/>
+              <w:rPr>
+                <w:rFonts w:ascii="Arial" w:hAnsi="Arial" w:cs="Arial"/>
+                <w:noProof/>
+                <w:sz w:val="24"/>
+              </w:rPr>
+            </w:pPr>
+            <w:r>
+              <w:rPr>
+                <w:rFonts w:ascii="Arial" w:hAnsi="Arial" w:cs="Arial"/>
+                <w:noProof/>
+                <w:sz w:val="24"/>
+              </w:rPr>
+              <w:drawing>
+                <wp:inline distT="0" distB="0" distL="0" distR="0" wp14:anchorId="68A3DA34" wp14:editId="70F6DB5F">
+                  <wp:extent cx="5400040" cy="2834005"/>
+                  <wp:effectExtent l="0" t="0" r="0" b="4445"/>
+                  <wp:docPr id="523827499" name="Imagen 1"/>
+                  <wp:cNvGraphicFramePr>
+                    <a:graphicFrameLocks xmlns:a="http://schemas.openxmlformats.org/drawingml/2006/main" noChangeAspect="1"/>
+                  </wp:cNvGraphicFramePr>
+                  <a:graphic xmlns:a="http://schemas.openxmlformats.org/drawingml/2006/main">
+                    <a:graphicData uri="http://schemas.openxmlformats.org/drawingml/2006/picture">
+                      <pic:pic xmlns:pic="http://schemas.openxmlformats.org/drawingml/2006/picture">
+                        <pic:nvPicPr>
+                          <pic:cNvPr id="523827499" name=""/>
+                          <pic:cNvPicPr/>
+                        </pic:nvPicPr>
+                        <pic:blipFill>
+                          <a:blip r:embed="rId11"/>
+                          <a:stretch>
+                            <a:fillRect/>
+                          </a:stretch>
+                        </pic:blipFill>
+                        <pic:spPr>
+                          <a:xfrm>
+                            <a:off x="0" y="0"/>
+                            <a:ext cx="5400040" cy="2834005"/>
+                          </a:xfrm>
+                          <a:prstGeom prst="rect">
+                            <a:avLst/>
+                          </a:prstGeom>
+                        </pic:spPr>
+                      </pic:pic>
+                    </a:graphicData>
+                  </a:graphic>
+                </wp:inline>
+              </w:drawing>
+            </w:r>
+          </w:p>
+        </w:tc>
+      </w:tr>
+    </w:tbl>
+    <w:p>
+      <w:pPr>
+        <w:tabs>
+          <w:tab w:val="left" w:pos="5948"/>
+        </w:tabs>
+        <w:jc w:val="both"/>
+        <w:rPr>
+          <w:rFonts w:ascii="Arial" w:hAnsi="Arial" w:cs="Arial"/>
+          <w:noProof/>
+          <w:sz w:val="24"/>
+        </w:rPr>
+      </w:pPr>
+    </w:p>
     <w:p>
       <w:pPr>
         <w:tabs>
@@ -1936,6 +2064,92 @@
         <w:t>(figura)</w:t>
       </w:r>
     </w:p>
+    <w:tbl>
+      <w:tblPr>
+        <w:tblStyle w:val="Tablaconcuadrcula"/>
+        <w:tblW w:w="0" w:type="auto"/>
+        <w:tblLook w:val="04A0" w:firstRow="1" w:lastRow="0" w:firstColumn="1" w:lastColumn="0" w:noHBand="0" w:noVBand="1"/>
+      </w:tblPr>
+      <w:tblGrid>
+        <w:gridCol w:w="8494"/>
+      </w:tblGrid>
+      <w:tr>
+        <w:tc>
+          <w:tcPr>
+            <w:tcW w:w="8494" w:type="dxa"/>
+          </w:tcPr>
+          <w:p>
+            <w:pPr>
+              <w:tabs>
+                <w:tab w:val="left" w:pos="5948"/>
+              </w:tabs>
+              <w:jc w:val="both"/>
+              <w:rPr>
+                <w:rFonts w:ascii="Arial" w:hAnsi="Arial" w:cs="Arial"/>
+                <w:noProof/>
+                <w:sz w:val="24"/>
+              </w:rPr>
+            </w:pPr>
+            <w:r>
+              <w:rPr>
+                <w:rFonts w:ascii="Arial" w:hAnsi="Arial" w:cs="Arial"/>
+                <w:noProof/>
+                <w:sz w:val="24"/>
+              </w:rPr>
+              <w:lastRenderedPageBreak/>
+              <w:drawing>
+                <wp:inline distT="0" distB="0" distL="0" distR="0" wp14:anchorId="7646A088" wp14:editId="0E8986A2">
+                  <wp:extent cx="5400040" cy="2809240"/>
+                  <wp:effectExtent l="0" t="0" r="0" b="0"/>
+                  <wp:docPr id="1026032805" name="Imagen 1"/>
+                  <wp:cNvGraphicFramePr>
+                    <a:graphicFrameLocks xmlns:a="http://schemas.openxmlformats.org/drawingml/2006/main" noChangeAspect="1"/>
+                  </wp:cNvGraphicFramePr>
+                  <a:graphic xmlns:a="http://schemas.openxmlformats.org/drawingml/2006/main">
+                    <a:graphicData uri="http://schemas.openxmlformats.org/drawingml/2006/picture">
+                      <pic:pic xmlns:pic="http://schemas.openxmlformats.org/drawingml/2006/picture">
+                        <pic:nvPicPr>
+                          <pic:cNvPr id="1026032805" name=""/>
+                          <pic:cNvPicPr/>
+                        </pic:nvPicPr>
+                        <pic:blipFill>
+                          <a:blip r:embed="rId12"/>
+                          <a:stretch>
+                            <a:fillRect/>
+                          </a:stretch>
+                        </pic:blipFill>
+                        <pic:spPr>
+                          <a:xfrm>
+                            <a:off x="0" y="0"/>
+                            <a:ext cx="5400040" cy="2809240"/>
+                          </a:xfrm>
+                          <a:prstGeom prst="rect">
+                            <a:avLst/>
+                          </a:prstGeom>
+                        </pic:spPr>
+                      </pic:pic>
+                    </a:graphicData>
+                  </a:graphic>
+                </wp:inline>
+              </w:drawing>
+            </w:r>
+          </w:p>
+        </w:tc>
+      </w:tr>
+    </w:tbl>
+    <w:p>
+      <w:pPr>
+        <w:tabs>
+          <w:tab w:val="left" w:pos="5948"/>
+        </w:tabs>
+        <w:jc w:val="both"/>
+        <w:rPr>
+          <w:rFonts w:ascii="Arial" w:hAnsi="Arial" w:cs="Arial"/>
+          <w:noProof/>
+          <w:sz w:val="24"/>
+        </w:rPr>
+      </w:pPr>
+    </w:p>
     <w:p>
       <w:pPr>
         <w:tabs>
@@ -2067,17 +2281,103 @@
         <w:t>(figura)</w:t>
       </w:r>
     </w:p>
-    <w:p>
-      <w:pPr>
-        <w:tabs>
-          <w:tab w:val="left" w:pos="5948"/>
-        </w:tabs>
-        <w:jc w:val="both"/>
-        <w:rPr>
-          <w:rFonts w:ascii="Arial" w:hAnsi="Arial" w:cs="Arial"/>
-          <w:noProof/>
-          <w:sz w:val="24"/>
-          <w:lang w:val="en-US"/>
+    <w:tbl>
+      <w:tblPr>
+        <w:tblStyle w:val="Tablaconcuadrcula"/>
+        <w:tblW w:w="0" w:type="auto"/>
+        <w:tblLook w:val="04A0" w:firstRow="1" w:lastRow="0" w:firstColumn="1" w:lastColumn="0" w:noHBand="0" w:noVBand="1"/>
+      </w:tblPr>
+      <w:tblGrid>
+        <w:gridCol w:w="8494"/>
+      </w:tblGrid>
+      <w:tr>
+        <w:tc>
+          <w:tcPr>
+            <w:tcW w:w="8494" w:type="dxa"/>
+          </w:tcPr>
+          <w:p>
+            <w:pPr>
+              <w:tabs>
+                <w:tab w:val="left" w:pos="5948"/>
+              </w:tabs>
+              <w:jc w:val="both"/>
+              <w:rPr>
+                <w:rFonts w:ascii="Arial" w:hAnsi="Arial" w:cs="Arial"/>
+                <w:noProof/>
+                <w:sz w:val="24"/>
+              </w:rPr>
+            </w:pPr>
+            <w:r>
+              <w:rPr>
+                <w:rFonts w:ascii="Arial" w:hAnsi="Arial" w:cs="Arial"/>
+                <w:noProof/>
+                <w:sz w:val="24"/>
+              </w:rPr>
+              <w:lastRenderedPageBreak/>
+              <w:drawing>
+                <wp:inline distT="0" distB="0" distL="0" distR="0" wp14:anchorId="39AA01FB" wp14:editId="4A1ABB5F">
+                  <wp:extent cx="5400040" cy="4081780"/>
+                  <wp:effectExtent l="0" t="0" r="0" b="0"/>
+                  <wp:docPr id="1484685636" name="Imagen 1"/>
+                  <wp:cNvGraphicFramePr>
+                    <a:graphicFrameLocks xmlns:a="http://schemas.openxmlformats.org/drawingml/2006/main" noChangeAspect="1"/>
+                  </wp:cNvGraphicFramePr>
+                  <a:graphic xmlns:a="http://schemas.openxmlformats.org/drawingml/2006/main">
+                    <a:graphicData uri="http://schemas.openxmlformats.org/drawingml/2006/picture">
+                      <pic:pic xmlns:pic="http://schemas.openxmlformats.org/drawingml/2006/picture">
+                        <pic:nvPicPr>
+                          <pic:cNvPr id="1484685636" name=""/>
+                          <pic:cNvPicPr/>
+                        </pic:nvPicPr>
+                        <pic:blipFill>
+                          <a:blip r:embed="rId13"/>
+                          <a:stretch>
+                            <a:fillRect/>
+                          </a:stretch>
+                        </pic:blipFill>
+                        <pic:spPr>
+                          <a:xfrm>
+                            <a:off x="0" y="0"/>
+                            <a:ext cx="5400040" cy="4081780"/>
+                          </a:xfrm>
+                          <a:prstGeom prst="rect">
+                            <a:avLst/>
+                          </a:prstGeom>
+                        </pic:spPr>
+                      </pic:pic>
+                    </a:graphicData>
+                  </a:graphic>
+                </wp:inline>
+              </w:drawing>
+            </w:r>
+          </w:p>
+        </w:tc>
+      </w:tr>
+    </w:tbl>
+    <w:p>
+      <w:pPr>
+        <w:tabs>
+          <w:tab w:val="left" w:pos="5948"/>
+        </w:tabs>
+        <w:jc w:val="both"/>
+        <w:rPr>
+          <w:rFonts w:ascii="Arial" w:hAnsi="Arial" w:cs="Arial"/>
+          <w:noProof/>
+          <w:sz w:val="24"/>
+        </w:rPr>
+      </w:pPr>
+    </w:p>
+    <w:p>
+      <w:pPr>
+        <w:tabs>
+          <w:tab w:val="left" w:pos="5948"/>
+        </w:tabs>
+        <w:jc w:val="both"/>
+        <w:rPr>
+          <w:rFonts w:ascii="Arial" w:hAnsi="Arial" w:cs="Arial"/>
+          <w:noProof/>
+          <w:sz w:val="24"/>
+          <w:lang w:val="es-PE"/>
         </w:rPr>
       </w:pPr>
     </w:p>
@@ -2101,7 +2401,23 @@
           <w:rFonts w:ascii="Arial" w:hAnsi="Arial" w:cs="Arial"/>
           <w:sz w:val="24"/>
         </w:rPr>
-        <w:t>, almacenado con éxito y luego pregunta si se desea agregar otro, esta es una de los tantos centinelas que aparecerán que algunas omitiré en la documentación.</w:t>
+        <w:t xml:space="preserve">, almacenado con éxito y luego pregunta si se desea agregar otro, esta es </w:t>
+      </w:r>
+      <w:proofErr w:type="gramStart"/>
+      <w:r>
+        <w:rPr>
+          <w:rFonts w:ascii="Arial" w:hAnsi="Arial" w:cs="Arial"/>
+          <w:sz w:val="24"/>
+        </w:rPr>
+        <w:t>una</w:t>
+      </w:r>
+      <w:proofErr w:type="gramEnd"/>
+      <w:r>
+        <w:rPr>
+          <w:rFonts w:ascii="Arial" w:hAnsi="Arial" w:cs="Arial"/>
+          <w:sz w:val="24"/>
+        </w:rPr>
+        <w:t xml:space="preserve"> de los tantos centinelas que aparecerán que algunas omitiré en la documentación.</w:t>
       </w:r>
     </w:p>
     <w:p>
@@ -2156,29 +2472,185 @@
         <w:t>(figura)</w:t>
       </w:r>
     </w:p>
-    <w:p>
-      <w:pPr>
-        <w:jc w:val="both"/>
-        <w:rPr>
-          <w:rFonts w:ascii="Arial" w:hAnsi="Arial" w:cs="Arial"/>
-          <w:sz w:val="24"/>
-        </w:rPr>
-      </w:pPr>
-    </w:p>
-    <w:p>
-      <w:pPr>
-        <w:jc w:val="both"/>
-        <w:rPr>
-          <w:rFonts w:ascii="Arial" w:hAnsi="Arial" w:cs="Arial"/>
-          <w:sz w:val="24"/>
-        </w:rPr>
-      </w:pPr>
-      <w:r>
-        <w:rPr>
-          <w:rFonts w:ascii="Arial" w:hAnsi="Arial" w:cs="Arial"/>
-          <w:sz w:val="24"/>
-        </w:rPr>
-        <w:t>Interesante, ¿no?, ese es el nuevo menú de opciones, ahora que ya existe al menos un contacto, se puede hacer una búsqueda y listar, y algo que no se debe de escapar, y es que ahora está el rótulo de “Sí hay contactos”, acompañando la cantidad de contactos existentes.</w:t>
+    <w:tbl>
+      <w:tblPr>
+        <w:tblStyle w:val="Tablaconcuadrcula"/>
+        <w:tblW w:w="0" w:type="auto"/>
+        <w:tblLook w:val="04A0" w:firstRow="1" w:lastRow="0" w:firstColumn="1" w:lastColumn="0" w:noHBand="0" w:noVBand="1"/>
+      </w:tblPr>
+      <w:tblGrid>
+        <w:gridCol w:w="8494"/>
+      </w:tblGrid>
+      <w:tr>
+        <w:tc>
+          <w:tcPr>
+            <w:tcW w:w="8494" w:type="dxa"/>
+          </w:tcPr>
+          <w:p>
+            <w:pPr>
+              <w:tabs>
+                <w:tab w:val="left" w:pos="5948"/>
+              </w:tabs>
+              <w:jc w:val="both"/>
+              <w:rPr>
+                <w:rFonts w:ascii="Arial" w:hAnsi="Arial" w:cs="Arial"/>
+                <w:noProof/>
+                <w:sz w:val="24"/>
+              </w:rPr>
+            </w:pPr>
+            <w:r>
+              <w:rPr>
+                <w:rFonts w:ascii="Arial" w:hAnsi="Arial" w:cs="Arial"/>
+                <w:noProof/>
+                <w:sz w:val="24"/>
+              </w:rPr>
+              <w:lastRenderedPageBreak/>
+              <w:drawing>
+                <wp:inline distT="0" distB="0" distL="0" distR="0" wp14:anchorId="1144772C" wp14:editId="0A9C911B">
+                  <wp:extent cx="5400040" cy="3686175"/>
+                  <wp:effectExtent l="0" t="0" r="0" b="9525"/>
+                  <wp:docPr id="1219696078" name="Imagen 1"/>
+                  <wp:cNvGraphicFramePr>
+                    <a:graphicFrameLocks xmlns:a="http://schemas.openxmlformats.org/drawingml/2006/main" noChangeAspect="1"/>
+                  </wp:cNvGraphicFramePr>
+                  <a:graphic xmlns:a="http://schemas.openxmlformats.org/drawingml/2006/main">
+                    <a:graphicData uri="http://schemas.openxmlformats.org/drawingml/2006/picture">
+                      <pic:pic xmlns:pic="http://schemas.openxmlformats.org/drawingml/2006/picture">
+                        <pic:nvPicPr>
+                          <pic:cNvPr id="1219696078" name=""/>
+                          <pic:cNvPicPr/>
+                        </pic:nvPicPr>
+                        <pic:blipFill>
+                          <a:blip r:embed="rId14"/>
+                          <a:stretch>
+                            <a:fillRect/>
+                          </a:stretch>
+                        </pic:blipFill>
+                        <pic:spPr>
+                          <a:xfrm>
+                            <a:off x="0" y="0"/>
+                            <a:ext cx="5400040" cy="3686175"/>
+                          </a:xfrm>
+                          <a:prstGeom prst="rect">
+                            <a:avLst/>
+                          </a:prstGeom>
+                        </pic:spPr>
+                      </pic:pic>
+                    </a:graphicData>
+                  </a:graphic>
+                </wp:inline>
+              </w:drawing>
+            </w:r>
+          </w:p>
+        </w:tc>
+      </w:tr>
+      <w:tr>
+        <w:tc>
+          <w:tcPr>
+            <w:tcW w:w="8494" w:type="dxa"/>
+          </w:tcPr>
+          <w:p>
+            <w:pPr>
+              <w:tabs>
+                <w:tab w:val="left" w:pos="5948"/>
+              </w:tabs>
+              <w:jc w:val="both"/>
+              <w:rPr>
+                <w:rFonts w:ascii="Arial" w:hAnsi="Arial" w:cs="Arial"/>
+                <w:noProof/>
+                <w:sz w:val="24"/>
+              </w:rPr>
+            </w:pPr>
+            <w:r>
+              <w:rPr>
+                <w:rFonts w:ascii="Arial" w:hAnsi="Arial" w:cs="Arial"/>
+                <w:noProof/>
+                <w:sz w:val="24"/>
+              </w:rPr>
+              <w:drawing>
+                <wp:inline distT="0" distB="0" distL="0" distR="0" wp14:anchorId="52614329" wp14:editId="785A6743">
+                  <wp:extent cx="5400040" cy="4067175"/>
+                  <wp:effectExtent l="0" t="0" r="0" b="9525"/>
+                  <wp:docPr id="1432270893" name="Imagen 1"/>
+                  <wp:cNvGraphicFramePr>
+                    <a:graphicFrameLocks xmlns:a="http://schemas.openxmlformats.org/drawingml/2006/main" noChangeAspect="1"/>
+                  </wp:cNvGraphicFramePr>
+                  <a:graphic xmlns:a="http://schemas.openxmlformats.org/drawingml/2006/main">
+                    <a:graphicData uri="http://schemas.openxmlformats.org/drawingml/2006/picture">
+                      <pic:pic xmlns:pic="http://schemas.openxmlformats.org/drawingml/2006/picture">
+                        <pic:nvPicPr>
+                          <pic:cNvPr id="1432270893" name=""/>
+                          <pic:cNvPicPr/>
+                        </pic:nvPicPr>
+                        <pic:blipFill>
+                          <a:blip r:embed="rId15"/>
+                          <a:stretch>
+                            <a:fillRect/>
+                          </a:stretch>
+                        </pic:blipFill>
+                        <pic:spPr>
+                          <a:xfrm>
+                            <a:off x="0" y="0"/>
+                            <a:ext cx="5400040" cy="4067175"/>
+                          </a:xfrm>
+                          <a:prstGeom prst="rect">
+                            <a:avLst/>
+                          </a:prstGeom>
+                        </pic:spPr>
+                      </pic:pic>
+                    </a:graphicData>
+                  </a:graphic>
+                </wp:inline>
+              </w:drawing>
+            </w:r>
+          </w:p>
+        </w:tc>
+      </w:tr>
+    </w:tbl>
+    <w:p>
+      <w:pPr>
+        <w:tabs>
+          <w:tab w:val="left" w:pos="5948"/>
+        </w:tabs>
+        <w:jc w:val="both"/>
+        <w:rPr>
+          <w:rFonts w:ascii="Arial" w:hAnsi="Arial" w:cs="Arial"/>
+          <w:noProof/>
+          <w:sz w:val="24"/>
+        </w:rPr>
+      </w:pPr>
+    </w:p>
+    <w:p>
+      <w:pPr>
+        <w:jc w:val="both"/>
+        <w:rPr>
+          <w:rFonts w:ascii="Arial" w:hAnsi="Arial" w:cs="Arial"/>
+          <w:sz w:val="24"/>
+        </w:rPr>
+      </w:pPr>
+    </w:p>
+    <w:p>
+      <w:pPr>
+        <w:jc w:val="both"/>
+        <w:rPr>
+          <w:rFonts w:ascii="Arial" w:hAnsi="Arial" w:cs="Arial"/>
+          <w:sz w:val="24"/>
+        </w:rPr>
+      </w:pPr>
+      <w:r>
+        <w:rPr>
+          <w:rFonts w:ascii="Arial" w:hAnsi="Arial" w:cs="Arial"/>
+          <w:sz w:val="24"/>
+        </w:rPr>
+        <w:t xml:space="preserve">Interesante, ¿no?, ese es el nuevo menú de opciones, ahora que ya existe al menos un contacto, se puede hacer una búsqueda y listar, y algo que no se debe </w:t>
+      </w:r>
+      <w:r>
+        <w:rPr>
+          <w:rFonts w:ascii="Arial" w:hAnsi="Arial" w:cs="Arial"/>
+          <w:sz w:val="24"/>
+        </w:rPr>
+        <w:lastRenderedPageBreak/>
+        <w:t>de escapar, y es que ahora está el rótulo de “Sí hay contactos”, acompañando la cantidad de contactos existentes.</w:t>
       </w:r>
     </w:p>
     <w:p>
@@ -2227,6 +2699,91 @@
         <w:t>(figura)</w:t>
       </w:r>
     </w:p>
+    <w:tbl>
+      <w:tblPr>
+        <w:tblStyle w:val="Tablaconcuadrcula"/>
+        <w:tblW w:w="0" w:type="auto"/>
+        <w:tblLook w:val="04A0" w:firstRow="1" w:lastRow="0" w:firstColumn="1" w:lastColumn="0" w:noHBand="0" w:noVBand="1"/>
+      </w:tblPr>
+      <w:tblGrid>
+        <w:gridCol w:w="8494"/>
+      </w:tblGrid>
+      <w:tr>
+        <w:tc>
+          <w:tcPr>
+            <w:tcW w:w="8494" w:type="dxa"/>
+          </w:tcPr>
+          <w:p>
+            <w:pPr>
+              <w:tabs>
+                <w:tab w:val="left" w:pos="5948"/>
+              </w:tabs>
+              <w:jc w:val="both"/>
+              <w:rPr>
+                <w:rFonts w:ascii="Arial" w:hAnsi="Arial" w:cs="Arial"/>
+                <w:noProof/>
+                <w:sz w:val="24"/>
+              </w:rPr>
+            </w:pPr>
+            <w:r>
+              <w:rPr>
+                <w:rFonts w:ascii="Arial" w:hAnsi="Arial" w:cs="Arial"/>
+                <w:noProof/>
+                <w:sz w:val="24"/>
+              </w:rPr>
+              <w:drawing>
+                <wp:inline distT="0" distB="0" distL="0" distR="0" wp14:anchorId="325E300C" wp14:editId="62661393">
+                  <wp:extent cx="5400040" cy="4272915"/>
+                  <wp:effectExtent l="0" t="0" r="0" b="0"/>
+                  <wp:docPr id="2103543048" name="Imagen 1"/>
+                  <wp:cNvGraphicFramePr>
+                    <a:graphicFrameLocks xmlns:a="http://schemas.openxmlformats.org/drawingml/2006/main" noChangeAspect="1"/>
+                  </wp:cNvGraphicFramePr>
+                  <a:graphic xmlns:a="http://schemas.openxmlformats.org/drawingml/2006/main">
+                    <a:graphicData uri="http://schemas.openxmlformats.org/drawingml/2006/picture">
+                      <pic:pic xmlns:pic="http://schemas.openxmlformats.org/drawingml/2006/picture">
+                        <pic:nvPicPr>
+                          <pic:cNvPr id="2103543048" name=""/>
+                          <pic:cNvPicPr/>
+                        </pic:nvPicPr>
+                        <pic:blipFill>
+                          <a:blip r:embed="rId16"/>
+                          <a:stretch>
+                            <a:fillRect/>
+                          </a:stretch>
+                        </pic:blipFill>
+                        <pic:spPr>
+                          <a:xfrm>
+                            <a:off x="0" y="0"/>
+                            <a:ext cx="5400040" cy="4272915"/>
+                          </a:xfrm>
+                          <a:prstGeom prst="rect">
+                            <a:avLst/>
+                          </a:prstGeom>
+                        </pic:spPr>
+                      </pic:pic>
+                    </a:graphicData>
+                  </a:graphic>
+                </wp:inline>
+              </w:drawing>
+            </w:r>
+          </w:p>
+        </w:tc>
+      </w:tr>
+    </w:tbl>
+    <w:p>
+      <w:pPr>
+        <w:tabs>
+          <w:tab w:val="left" w:pos="5948"/>
+        </w:tabs>
+        <w:jc w:val="both"/>
+        <w:rPr>
+          <w:rFonts w:ascii="Arial" w:hAnsi="Arial" w:cs="Arial"/>
+          <w:noProof/>
+          <w:sz w:val="24"/>
+        </w:rPr>
+      </w:pPr>
+    </w:p>
     <w:p>
       <w:pPr>
         <w:jc w:val="both"/>
@@ -2273,6 +2830,92 @@
         <w:t>(figura)</w:t>
       </w:r>
     </w:p>
+    <w:tbl>
+      <w:tblPr>
+        <w:tblStyle w:val="Tablaconcuadrcula"/>
+        <w:tblW w:w="0" w:type="auto"/>
+        <w:tblLook w:val="04A0" w:firstRow="1" w:lastRow="0" w:firstColumn="1" w:lastColumn="0" w:noHBand="0" w:noVBand="1"/>
+      </w:tblPr>
+      <w:tblGrid>
+        <w:gridCol w:w="8494"/>
+      </w:tblGrid>
+      <w:tr>
+        <w:tc>
+          <w:tcPr>
+            <w:tcW w:w="8494" w:type="dxa"/>
+          </w:tcPr>
+          <w:p>
+            <w:pPr>
+              <w:tabs>
+                <w:tab w:val="left" w:pos="5948"/>
+              </w:tabs>
+              <w:jc w:val="both"/>
+              <w:rPr>
+                <w:rFonts w:ascii="Arial" w:hAnsi="Arial" w:cs="Arial"/>
+                <w:noProof/>
+                <w:sz w:val="24"/>
+              </w:rPr>
+            </w:pPr>
+            <w:r>
+              <w:rPr>
+                <w:rFonts w:ascii="Arial" w:hAnsi="Arial" w:cs="Arial"/>
+                <w:noProof/>
+                <w:sz w:val="24"/>
+              </w:rPr>
+              <w:lastRenderedPageBreak/>
+              <w:drawing>
+                <wp:inline distT="0" distB="0" distL="0" distR="0" wp14:anchorId="149B4CA9" wp14:editId="24D89D07">
+                  <wp:extent cx="5400040" cy="4290060"/>
+                  <wp:effectExtent l="0" t="0" r="0" b="0"/>
+                  <wp:docPr id="1080224054" name="Imagen 1"/>
+                  <wp:cNvGraphicFramePr>
+                    <a:graphicFrameLocks xmlns:a="http://schemas.openxmlformats.org/drawingml/2006/main" noChangeAspect="1"/>
+                  </wp:cNvGraphicFramePr>
+                  <a:graphic xmlns:a="http://schemas.openxmlformats.org/drawingml/2006/main">
+                    <a:graphicData uri="http://schemas.openxmlformats.org/drawingml/2006/picture">
+                      <pic:pic xmlns:pic="http://schemas.openxmlformats.org/drawingml/2006/picture">
+                        <pic:nvPicPr>
+                          <pic:cNvPr id="1080224054" name=""/>
+                          <pic:cNvPicPr/>
+                        </pic:nvPicPr>
+                        <pic:blipFill>
+                          <a:blip r:embed="rId17"/>
+                          <a:stretch>
+                            <a:fillRect/>
+                          </a:stretch>
+                        </pic:blipFill>
+                        <pic:spPr>
+                          <a:xfrm>
+                            <a:off x="0" y="0"/>
+                            <a:ext cx="5400040" cy="4290060"/>
+                          </a:xfrm>
+                          <a:prstGeom prst="rect">
+                            <a:avLst/>
+                          </a:prstGeom>
+                        </pic:spPr>
+                      </pic:pic>
+                    </a:graphicData>
+                  </a:graphic>
+                </wp:inline>
+              </w:drawing>
+            </w:r>
+          </w:p>
+        </w:tc>
+      </w:tr>
+    </w:tbl>
+    <w:p>
+      <w:pPr>
+        <w:tabs>
+          <w:tab w:val="left" w:pos="5948"/>
+        </w:tabs>
+        <w:jc w:val="both"/>
+        <w:rPr>
+          <w:rFonts w:ascii="Arial" w:hAnsi="Arial" w:cs="Arial"/>
+          <w:noProof/>
+          <w:sz w:val="24"/>
+        </w:rPr>
+      </w:pPr>
+    </w:p>
     <w:p>
       <w:pPr>
         <w:jc w:val="both"/>
@@ -2344,45 +2987,137 @@
         <w:t>(figura)</w:t>
       </w:r>
     </w:p>
-    <w:p>
-      <w:pPr>
-        <w:jc w:val="both"/>
-        <w:rPr>
-          <w:rFonts w:ascii="Arial" w:hAnsi="Arial" w:cs="Arial"/>
-          <w:sz w:val="24"/>
-        </w:rPr>
-      </w:pPr>
-    </w:p>
-    <w:p>
-      <w:pPr>
-        <w:jc w:val="both"/>
-        <w:rPr>
-          <w:rFonts w:ascii="Arial" w:hAnsi="Arial" w:cs="Arial"/>
-          <w:sz w:val="24"/>
-        </w:rPr>
-      </w:pPr>
-      <w:r>
-        <w:rPr>
-          <w:rFonts w:ascii="Arial" w:hAnsi="Arial" w:cs="Arial"/>
-          <w:sz w:val="24"/>
-        </w:rPr>
-        <w:t xml:space="preserve">Opción 1 para actualizar el contacto, luego le pregunta sobre qué atributo tocar para cambiar su valor, en la captura se ha seleccionado cambiar el nombre, así que hace que digite el nuevo nombre; luego de introducirlo, lo procesa para guardarlo en la estructura y muestra las diferencias del viejo nombre y el nuevo para que haga notar de que se ha modificado con éxito. </w:t>
-      </w:r>
-    </w:p>
-    <w:p>
-      <w:pPr>
-        <w:jc w:val="both"/>
-        <w:rPr>
-          <w:rFonts w:ascii="Arial" w:hAnsi="Arial" w:cs="Arial"/>
-          <w:sz w:val="24"/>
-        </w:rPr>
-      </w:pPr>
+    <w:tbl>
+      <w:tblPr>
+        <w:tblStyle w:val="Tablaconcuadrcula"/>
+        <w:tblW w:w="0" w:type="auto"/>
+        <w:tblLook w:val="04A0" w:firstRow="1" w:lastRow="0" w:firstColumn="1" w:lastColumn="0" w:noHBand="0" w:noVBand="1"/>
+      </w:tblPr>
+      <w:tblGrid>
+        <w:gridCol w:w="8494"/>
+      </w:tblGrid>
+      <w:tr>
+        <w:tc>
+          <w:tcPr>
+            <w:tcW w:w="8494" w:type="dxa"/>
+          </w:tcPr>
+          <w:p>
+            <w:pPr>
+              <w:tabs>
+                <w:tab w:val="left" w:pos="5948"/>
+              </w:tabs>
+              <w:jc w:val="both"/>
+              <w:rPr>
+                <w:rFonts w:ascii="Arial" w:hAnsi="Arial" w:cs="Arial"/>
+                <w:noProof/>
+                <w:sz w:val="24"/>
+              </w:rPr>
+            </w:pPr>
+            <w:r>
+              <w:rPr>
+                <w:rFonts w:ascii="Arial" w:hAnsi="Arial" w:cs="Arial"/>
+                <w:noProof/>
+                <w:sz w:val="24"/>
+              </w:rPr>
+              <w:drawing>
+                <wp:inline distT="0" distB="0" distL="0" distR="0" wp14:anchorId="7A57272B" wp14:editId="7C869002">
+                  <wp:extent cx="5400040" cy="1245235"/>
+                  <wp:effectExtent l="0" t="0" r="0" b="0"/>
+                  <wp:docPr id="1613929478" name="Imagen 1"/>
+                  <wp:cNvGraphicFramePr>
+                    <a:graphicFrameLocks xmlns:a="http://schemas.openxmlformats.org/drawingml/2006/main" noChangeAspect="1"/>
+                  </wp:cNvGraphicFramePr>
+                  <a:graphic xmlns:a="http://schemas.openxmlformats.org/drawingml/2006/main">
+                    <a:graphicData uri="http://schemas.openxmlformats.org/drawingml/2006/picture">
+                      <pic:pic xmlns:pic="http://schemas.openxmlformats.org/drawingml/2006/picture">
+                        <pic:nvPicPr>
+                          <pic:cNvPr id="1613929478" name=""/>
+                          <pic:cNvPicPr/>
+                        </pic:nvPicPr>
+                        <pic:blipFill>
+                          <a:blip r:embed="rId18"/>
+                          <a:stretch>
+                            <a:fillRect/>
+                          </a:stretch>
+                        </pic:blipFill>
+                        <pic:spPr>
+                          <a:xfrm>
+                            <a:off x="0" y="0"/>
+                            <a:ext cx="5400040" cy="1245235"/>
+                          </a:xfrm>
+                          <a:prstGeom prst="rect">
+                            <a:avLst/>
+                          </a:prstGeom>
+                        </pic:spPr>
+                      </pic:pic>
+                    </a:graphicData>
+                  </a:graphic>
+                </wp:inline>
+              </w:drawing>
+            </w:r>
+          </w:p>
+        </w:tc>
+      </w:tr>
+    </w:tbl>
+    <w:p>
+      <w:pPr>
+        <w:tabs>
+          <w:tab w:val="left" w:pos="5948"/>
+        </w:tabs>
+        <w:jc w:val="both"/>
+        <w:rPr>
+          <w:rFonts w:ascii="Arial" w:hAnsi="Arial" w:cs="Arial"/>
+          <w:noProof/>
+          <w:sz w:val="24"/>
+        </w:rPr>
+      </w:pPr>
+    </w:p>
+    <w:p>
+      <w:pPr>
+        <w:jc w:val="both"/>
+        <w:rPr>
+          <w:rFonts w:ascii="Arial" w:hAnsi="Arial" w:cs="Arial"/>
+          <w:sz w:val="24"/>
+        </w:rPr>
+      </w:pPr>
+    </w:p>
+    <w:p>
+      <w:pPr>
+        <w:jc w:val="both"/>
+        <w:rPr>
+          <w:rFonts w:ascii="Arial" w:hAnsi="Arial" w:cs="Arial"/>
+          <w:sz w:val="24"/>
+        </w:rPr>
+      </w:pPr>
+      <w:r>
+        <w:rPr>
+          <w:rFonts w:ascii="Arial" w:hAnsi="Arial" w:cs="Arial"/>
+          <w:sz w:val="24"/>
+        </w:rPr>
+        <w:t xml:space="preserve">Opción 1 para actualizar el contacto, luego le pregunta sobre qué atributo tocar para cambiar su valor, en la captura se ha seleccionado cambiar el nombre, así </w:t>
+      </w:r>
       <w:r>
         <w:rPr>
           <w:rFonts w:ascii="Arial" w:hAnsi="Arial" w:cs="Arial"/>
           <w:sz w:val="24"/>
         </w:rPr>
         <w:lastRenderedPageBreak/>
+        <w:t xml:space="preserve">que hace que digite el nuevo nombre; luego de introducirlo, lo procesa para guardarlo en la estructura y muestra las diferencias del viejo nombre y el nuevo para que haga notar de que se ha modificado con éxito. </w:t>
+      </w:r>
+    </w:p>
+    <w:p>
+      <w:pPr>
+        <w:jc w:val="both"/>
+        <w:rPr>
+          <w:rFonts w:ascii="Arial" w:hAnsi="Arial" w:cs="Arial"/>
+          <w:sz w:val="24"/>
+        </w:rPr>
+      </w:pPr>
+      <w:r>
+        <w:rPr>
+          <w:rFonts w:ascii="Arial" w:hAnsi="Arial" w:cs="Arial"/>
+          <w:sz w:val="24"/>
+        </w:rPr>
         <w:t>Luego el centinela vuelve a repetir la pregunta, por si desea actualizar el valor de otro atributo, si no es así, sólo es seleccionar la opción (5) Ninguno y listo, se devolverá al menú principal.</w:t>
       </w:r>
     </w:p>
@@ -2464,28 +3199,127 @@
         <w:t>(figura)</w:t>
       </w:r>
     </w:p>
-    <w:p>
-      <w:pPr>
-        <w:jc w:val="both"/>
-        <w:rPr>
-          <w:rFonts w:ascii="Arial" w:hAnsi="Arial" w:cs="Arial"/>
-          <w:sz w:val="24"/>
-        </w:rPr>
-      </w:pPr>
-    </w:p>
-    <w:p>
-      <w:pPr>
-        <w:jc w:val="both"/>
-        <w:rPr>
-          <w:rFonts w:ascii="Arial" w:hAnsi="Arial" w:cs="Arial"/>
-          <w:sz w:val="24"/>
-        </w:rPr>
-      </w:pPr>
-      <w:r>
-        <w:rPr>
-          <w:rFonts w:ascii="Arial" w:hAnsi="Arial" w:cs="Arial"/>
-          <w:sz w:val="24"/>
-        </w:rPr>
+    <w:tbl>
+      <w:tblPr>
+        <w:tblStyle w:val="Tablaconcuadrcula"/>
+        <w:tblW w:w="0" w:type="auto"/>
+        <w:tblLook w:val="04A0" w:firstRow="1" w:lastRow="0" w:firstColumn="1" w:lastColumn="0" w:noHBand="0" w:noVBand="1"/>
+      </w:tblPr>
+      <w:tblGrid>
+        <w:gridCol w:w="8494"/>
+      </w:tblGrid>
+      <w:tr>
+        <w:tc>
+          <w:tcPr>
+            <w:tcW w:w="8494" w:type="dxa"/>
+          </w:tcPr>
+          <w:p>
+            <w:pPr>
+              <w:tabs>
+                <w:tab w:val="left" w:pos="5948"/>
+              </w:tabs>
+              <w:jc w:val="both"/>
+              <w:rPr>
+                <w:rFonts w:ascii="Arial" w:hAnsi="Arial" w:cs="Arial"/>
+                <w:noProof/>
+                <w:sz w:val="24"/>
+              </w:rPr>
+            </w:pPr>
+            <w:r>
+              <w:rPr>
+                <w:rFonts w:ascii="Arial" w:hAnsi="Arial" w:cs="Arial"/>
+                <w:noProof/>
+                <w:sz w:val="24"/>
+              </w:rPr>
+              <w:drawing>
+                <wp:inline distT="0" distB="0" distL="0" distR="0" wp14:anchorId="1A1FC88D" wp14:editId="505D8863">
+                  <wp:extent cx="5400040" cy="4319905"/>
+                  <wp:effectExtent l="0" t="0" r="0" b="4445"/>
+                  <wp:docPr id="429965686" name="Imagen 1"/>
+                  <wp:cNvGraphicFramePr>
+                    <a:graphicFrameLocks xmlns:a="http://schemas.openxmlformats.org/drawingml/2006/main" noChangeAspect="1"/>
+                  </wp:cNvGraphicFramePr>
+                  <a:graphic xmlns:a="http://schemas.openxmlformats.org/drawingml/2006/main">
+                    <a:graphicData uri="http://schemas.openxmlformats.org/drawingml/2006/picture">
+                      <pic:pic xmlns:pic="http://schemas.openxmlformats.org/drawingml/2006/picture">
+                        <pic:nvPicPr>
+                          <pic:cNvPr id="429965686" name=""/>
+                          <pic:cNvPicPr/>
+                        </pic:nvPicPr>
+                        <pic:blipFill>
+                          <a:blip r:embed="rId19"/>
+                          <a:stretch>
+                            <a:fillRect/>
+                          </a:stretch>
+                        </pic:blipFill>
+                        <pic:spPr>
+                          <a:xfrm>
+                            <a:off x="0" y="0"/>
+                            <a:ext cx="5400040" cy="4319905"/>
+                          </a:xfrm>
+                          <a:prstGeom prst="rect">
+                            <a:avLst/>
+                          </a:prstGeom>
+                        </pic:spPr>
+                      </pic:pic>
+                    </a:graphicData>
+                  </a:graphic>
+                </wp:inline>
+              </w:drawing>
+            </w:r>
+          </w:p>
+        </w:tc>
+      </w:tr>
+    </w:tbl>
+    <w:p>
+      <w:pPr>
+        <w:tabs>
+          <w:tab w:val="left" w:pos="5948"/>
+        </w:tabs>
+        <w:jc w:val="both"/>
+        <w:rPr>
+          <w:rFonts w:ascii="Arial" w:hAnsi="Arial" w:cs="Arial"/>
+          <w:noProof/>
+          <w:sz w:val="24"/>
+        </w:rPr>
+      </w:pPr>
+    </w:p>
+    <w:p>
+      <w:pPr>
+        <w:tabs>
+          <w:tab w:val="left" w:pos="5948"/>
+        </w:tabs>
+        <w:jc w:val="both"/>
+        <w:rPr>
+          <w:rFonts w:ascii="Arial" w:hAnsi="Arial" w:cs="Arial"/>
+          <w:noProof/>
+          <w:sz w:val="24"/>
+        </w:rPr>
+      </w:pPr>
+    </w:p>
+    <w:p>
+      <w:pPr>
+        <w:jc w:val="both"/>
+        <w:rPr>
+          <w:rFonts w:ascii="Arial" w:hAnsi="Arial" w:cs="Arial"/>
+          <w:sz w:val="24"/>
+        </w:rPr>
+      </w:pPr>
+    </w:p>
+    <w:p>
+      <w:pPr>
+        <w:jc w:val="both"/>
+        <w:rPr>
+          <w:rFonts w:ascii="Arial" w:hAnsi="Arial" w:cs="Arial"/>
+          <w:sz w:val="24"/>
+        </w:rPr>
+      </w:pPr>
+      <w:r>
+        <w:rPr>
+          <w:rFonts w:ascii="Arial" w:hAnsi="Arial" w:cs="Arial"/>
+          <w:sz w:val="24"/>
+        </w:rPr>
+        <w:lastRenderedPageBreak/>
         <w:t>No hay mucho que mostrar, sólo existe un contacto. Esperando el evento de teclado para regresar al menú. Esta opción listar será interactiva sólo cuando hayan más de 2 contactos registrados.</w:t>
       </w:r>
     </w:p>
@@ -2549,6 +3383,91 @@
         <w:t>(figura)</w:t>
       </w:r>
     </w:p>
+    <w:tbl>
+      <w:tblPr>
+        <w:tblStyle w:val="Tablaconcuadrcula"/>
+        <w:tblW w:w="0" w:type="auto"/>
+        <w:tblLook w:val="04A0" w:firstRow="1" w:lastRow="0" w:firstColumn="1" w:lastColumn="0" w:noHBand="0" w:noVBand="1"/>
+      </w:tblPr>
+      <w:tblGrid>
+        <w:gridCol w:w="8494"/>
+      </w:tblGrid>
+      <w:tr>
+        <w:tc>
+          <w:tcPr>
+            <w:tcW w:w="8494" w:type="dxa"/>
+          </w:tcPr>
+          <w:p>
+            <w:pPr>
+              <w:tabs>
+                <w:tab w:val="left" w:pos="5948"/>
+              </w:tabs>
+              <w:jc w:val="both"/>
+              <w:rPr>
+                <w:rFonts w:ascii="Arial" w:hAnsi="Arial" w:cs="Arial"/>
+                <w:noProof/>
+                <w:sz w:val="24"/>
+              </w:rPr>
+            </w:pPr>
+            <w:r>
+              <w:rPr>
+                <w:rFonts w:ascii="Arial" w:hAnsi="Arial" w:cs="Arial"/>
+                <w:noProof/>
+                <w:sz w:val="24"/>
+              </w:rPr>
+              <w:drawing>
+                <wp:inline distT="0" distB="0" distL="0" distR="0" wp14:anchorId="3861D4B6" wp14:editId="1C2A2C80">
+                  <wp:extent cx="5400040" cy="4276725"/>
+                  <wp:effectExtent l="0" t="0" r="0" b="9525"/>
+                  <wp:docPr id="1591830327" name="Imagen 1"/>
+                  <wp:cNvGraphicFramePr>
+                    <a:graphicFrameLocks xmlns:a="http://schemas.openxmlformats.org/drawingml/2006/main" noChangeAspect="1"/>
+                  </wp:cNvGraphicFramePr>
+                  <a:graphic xmlns:a="http://schemas.openxmlformats.org/drawingml/2006/main">
+                    <a:graphicData uri="http://schemas.openxmlformats.org/drawingml/2006/picture">
+                      <pic:pic xmlns:pic="http://schemas.openxmlformats.org/drawingml/2006/picture">
+                        <pic:nvPicPr>
+                          <pic:cNvPr id="1591830327" name=""/>
+                          <pic:cNvPicPr/>
+                        </pic:nvPicPr>
+                        <pic:blipFill>
+                          <a:blip r:embed="rId20"/>
+                          <a:stretch>
+                            <a:fillRect/>
+                          </a:stretch>
+                        </pic:blipFill>
+                        <pic:spPr>
+                          <a:xfrm>
+                            <a:off x="0" y="0"/>
+                            <a:ext cx="5400040" cy="4276725"/>
+                          </a:xfrm>
+                          <a:prstGeom prst="rect">
+                            <a:avLst/>
+                          </a:prstGeom>
+                        </pic:spPr>
+                      </pic:pic>
+                    </a:graphicData>
+                  </a:graphic>
+                </wp:inline>
+              </w:drawing>
+            </w:r>
+          </w:p>
+        </w:tc>
+      </w:tr>
+    </w:tbl>
+    <w:p>
+      <w:pPr>
+        <w:tabs>
+          <w:tab w:val="left" w:pos="5948"/>
+        </w:tabs>
+        <w:jc w:val="both"/>
+        <w:rPr>
+          <w:rFonts w:ascii="Arial" w:hAnsi="Arial" w:cs="Arial"/>
+          <w:noProof/>
+          <w:sz w:val="24"/>
+        </w:rPr>
+      </w:pPr>
+    </w:p>
     <w:p>
       <w:pPr>
         <w:jc w:val="both"/>
@@ -2595,6 +3514,92 @@
         <w:t>(figura)</w:t>
       </w:r>
     </w:p>
+    <w:tbl>
+      <w:tblPr>
+        <w:tblStyle w:val="Tablaconcuadrcula"/>
+        <w:tblW w:w="0" w:type="auto"/>
+        <w:tblLook w:val="04A0" w:firstRow="1" w:lastRow="0" w:firstColumn="1" w:lastColumn="0" w:noHBand="0" w:noVBand="1"/>
+      </w:tblPr>
+      <w:tblGrid>
+        <w:gridCol w:w="8494"/>
+      </w:tblGrid>
+      <w:tr>
+        <w:tc>
+          <w:tcPr>
+            <w:tcW w:w="8494" w:type="dxa"/>
+          </w:tcPr>
+          <w:p>
+            <w:pPr>
+              <w:tabs>
+                <w:tab w:val="left" w:pos="5948"/>
+              </w:tabs>
+              <w:jc w:val="both"/>
+              <w:rPr>
+                <w:rFonts w:ascii="Arial" w:hAnsi="Arial" w:cs="Arial"/>
+                <w:noProof/>
+                <w:sz w:val="24"/>
+              </w:rPr>
+            </w:pPr>
+            <w:r>
+              <w:rPr>
+                <w:rFonts w:ascii="Arial" w:hAnsi="Arial" w:cs="Arial"/>
+                <w:noProof/>
+                <w:sz w:val="24"/>
+              </w:rPr>
+              <w:lastRenderedPageBreak/>
+              <w:drawing>
+                <wp:inline distT="0" distB="0" distL="0" distR="0" wp14:anchorId="234415F5" wp14:editId="060B1AFE">
+                  <wp:extent cx="5400040" cy="4298315"/>
+                  <wp:effectExtent l="0" t="0" r="0" b="6985"/>
+                  <wp:docPr id="1627393827" name="Imagen 1"/>
+                  <wp:cNvGraphicFramePr>
+                    <a:graphicFrameLocks xmlns:a="http://schemas.openxmlformats.org/drawingml/2006/main" noChangeAspect="1"/>
+                  </wp:cNvGraphicFramePr>
+                  <a:graphic xmlns:a="http://schemas.openxmlformats.org/drawingml/2006/main">
+                    <a:graphicData uri="http://schemas.openxmlformats.org/drawingml/2006/picture">
+                      <pic:pic xmlns:pic="http://schemas.openxmlformats.org/drawingml/2006/picture">
+                        <pic:nvPicPr>
+                          <pic:cNvPr id="1627393827" name=""/>
+                          <pic:cNvPicPr/>
+                        </pic:nvPicPr>
+                        <pic:blipFill>
+                          <a:blip r:embed="rId21"/>
+                          <a:stretch>
+                            <a:fillRect/>
+                          </a:stretch>
+                        </pic:blipFill>
+                        <pic:spPr>
+                          <a:xfrm>
+                            <a:off x="0" y="0"/>
+                            <a:ext cx="5400040" cy="4298315"/>
+                          </a:xfrm>
+                          <a:prstGeom prst="rect">
+                            <a:avLst/>
+                          </a:prstGeom>
+                        </pic:spPr>
+                      </pic:pic>
+                    </a:graphicData>
+                  </a:graphic>
+                </wp:inline>
+              </w:drawing>
+            </w:r>
+          </w:p>
+        </w:tc>
+      </w:tr>
+    </w:tbl>
+    <w:p>
+      <w:pPr>
+        <w:tabs>
+          <w:tab w:val="left" w:pos="5948"/>
+        </w:tabs>
+        <w:jc w:val="both"/>
+        <w:rPr>
+          <w:rFonts w:ascii="Arial" w:hAnsi="Arial" w:cs="Arial"/>
+          <w:noProof/>
+          <w:sz w:val="24"/>
+        </w:rPr>
+      </w:pPr>
+    </w:p>
     <w:p>
       <w:pPr>
         <w:jc w:val="both"/>
@@ -2666,6 +3671,92 @@
         <w:t>(figura)</w:t>
       </w:r>
     </w:p>
+    <w:tbl>
+      <w:tblPr>
+        <w:tblStyle w:val="Tablaconcuadrcula"/>
+        <w:tblW w:w="0" w:type="auto"/>
+        <w:tblLook w:val="04A0" w:firstRow="1" w:lastRow="0" w:firstColumn="1" w:lastColumn="0" w:noHBand="0" w:noVBand="1"/>
+      </w:tblPr>
+      <w:tblGrid>
+        <w:gridCol w:w="8494"/>
+      </w:tblGrid>
+      <w:tr>
+        <w:tc>
+          <w:tcPr>
+            <w:tcW w:w="8494" w:type="dxa"/>
+          </w:tcPr>
+          <w:p>
+            <w:pPr>
+              <w:tabs>
+                <w:tab w:val="left" w:pos="5948"/>
+              </w:tabs>
+              <w:jc w:val="both"/>
+              <w:rPr>
+                <w:rFonts w:ascii="Arial" w:hAnsi="Arial" w:cs="Arial"/>
+                <w:noProof/>
+                <w:sz w:val="24"/>
+              </w:rPr>
+            </w:pPr>
+            <w:r>
+              <w:rPr>
+                <w:rFonts w:ascii="Arial" w:hAnsi="Arial" w:cs="Arial"/>
+                <w:noProof/>
+                <w:sz w:val="24"/>
+              </w:rPr>
+              <w:lastRenderedPageBreak/>
+              <w:drawing>
+                <wp:inline distT="0" distB="0" distL="0" distR="0" wp14:anchorId="530F868E" wp14:editId="15A9C949">
+                  <wp:extent cx="5400040" cy="4324985"/>
+                  <wp:effectExtent l="0" t="0" r="0" b="0"/>
+                  <wp:docPr id="120415366" name="Imagen 1"/>
+                  <wp:cNvGraphicFramePr>
+                    <a:graphicFrameLocks xmlns:a="http://schemas.openxmlformats.org/drawingml/2006/main" noChangeAspect="1"/>
+                  </wp:cNvGraphicFramePr>
+                  <a:graphic xmlns:a="http://schemas.openxmlformats.org/drawingml/2006/main">
+                    <a:graphicData uri="http://schemas.openxmlformats.org/drawingml/2006/picture">
+                      <pic:pic xmlns:pic="http://schemas.openxmlformats.org/drawingml/2006/picture">
+                        <pic:nvPicPr>
+                          <pic:cNvPr id="120415366" name=""/>
+                          <pic:cNvPicPr/>
+                        </pic:nvPicPr>
+                        <pic:blipFill>
+                          <a:blip r:embed="rId22"/>
+                          <a:stretch>
+                            <a:fillRect/>
+                          </a:stretch>
+                        </pic:blipFill>
+                        <pic:spPr>
+                          <a:xfrm>
+                            <a:off x="0" y="0"/>
+                            <a:ext cx="5400040" cy="4324985"/>
+                          </a:xfrm>
+                          <a:prstGeom prst="rect">
+                            <a:avLst/>
+                          </a:prstGeom>
+                        </pic:spPr>
+                      </pic:pic>
+                    </a:graphicData>
+                  </a:graphic>
+                </wp:inline>
+              </w:drawing>
+            </w:r>
+          </w:p>
+        </w:tc>
+      </w:tr>
+    </w:tbl>
+    <w:p>
+      <w:pPr>
+        <w:tabs>
+          <w:tab w:val="left" w:pos="5948"/>
+        </w:tabs>
+        <w:jc w:val="both"/>
+        <w:rPr>
+          <w:rFonts w:ascii="Arial" w:hAnsi="Arial" w:cs="Arial"/>
+          <w:noProof/>
+          <w:sz w:val="24"/>
+        </w:rPr>
+      </w:pPr>
+    </w:p>
     <w:p>
       <w:pPr>
         <w:jc w:val="both"/>
@@ -2721,6 +3812,73 @@
         <w:t>(figura)</w:t>
       </w:r>
     </w:p>
+    <w:tbl>
+      <w:tblPr>
+        <w:tblStyle w:val="Tablaconcuadrcula"/>
+        <w:tblW w:w="0" w:type="auto"/>
+        <w:tblLook w:val="04A0" w:firstRow="1" w:lastRow="0" w:firstColumn="1" w:lastColumn="0" w:noHBand="0" w:noVBand="1"/>
+      </w:tblPr>
+      <w:tblGrid>
+        <w:gridCol w:w="8494"/>
+      </w:tblGrid>
+      <w:tr>
+        <w:tc>
+          <w:tcPr>
+            <w:tcW w:w="8494" w:type="dxa"/>
+          </w:tcPr>
+          <w:p>
+            <w:pPr>
+              <w:jc w:val="both"/>
+              <w:rPr>
+                <w:rFonts w:ascii="Arial" w:hAnsi="Arial" w:cs="Arial"/>
+                <w:sz w:val="24"/>
+              </w:rPr>
+            </w:pPr>
+            <w:r>
+              <w:rPr>
+                <w:rFonts w:ascii="Arial" w:hAnsi="Arial" w:cs="Arial"/>
+                <w:sz w:val="24"/>
+              </w:rPr>
+              <w:drawing>
+                <wp:inline distT="0" distB="0" distL="0" distR="0" wp14:anchorId="25A802EB" wp14:editId="3984BA47">
+                  <wp:extent cx="5400040" cy="1523365"/>
+                  <wp:effectExtent l="0" t="0" r="0" b="635"/>
+                  <wp:docPr id="1724689675" name="Imagen 1"/>
+                  <wp:cNvGraphicFramePr>
+                    <a:graphicFrameLocks xmlns:a="http://schemas.openxmlformats.org/drawingml/2006/main" noChangeAspect="1"/>
+                  </wp:cNvGraphicFramePr>
+                  <a:graphic xmlns:a="http://schemas.openxmlformats.org/drawingml/2006/main">
+                    <a:graphicData uri="http://schemas.openxmlformats.org/drawingml/2006/picture">
+                      <pic:pic xmlns:pic="http://schemas.openxmlformats.org/drawingml/2006/picture">
+                        <pic:nvPicPr>
+                          <pic:cNvPr id="1724689675" name=""/>
+                          <pic:cNvPicPr/>
+                        </pic:nvPicPr>
+                        <pic:blipFill>
+                          <a:blip r:embed="rId23"/>
+                          <a:stretch>
+                            <a:fillRect/>
+                          </a:stretch>
+                        </pic:blipFill>
+                        <pic:spPr>
+                          <a:xfrm>
+                            <a:off x="0" y="0"/>
+                            <a:ext cx="5400040" cy="1523365"/>
+                          </a:xfrm>
+                          <a:prstGeom prst="rect">
+                            <a:avLst/>
+                          </a:prstGeom>
+                        </pic:spPr>
+                      </pic:pic>
+                    </a:graphicData>
+                  </a:graphic>
+                </wp:inline>
+              </w:drawing>
+            </w:r>
+          </w:p>
+        </w:tc>
+      </w:tr>
+    </w:tbl>
     <w:p>
       <w:pPr>
         <w:jc w:val="both"/>
@@ -2759,56 +3917,123 @@
           <w:rFonts w:ascii="Arial" w:hAnsi="Arial" w:cs="Arial"/>
           <w:sz w:val="24"/>
         </w:rPr>
+        <w:t>Esto ya es suficiente para listar los datos de forma interactiva y así poder modificar y eliminar a gusto.</w:t>
+      </w:r>
+    </w:p>
+    <w:p>
+      <w:pPr>
+        <w:jc w:val="both"/>
+        <w:rPr>
+          <w:rFonts w:ascii="Arial" w:hAnsi="Arial" w:cs="Arial"/>
+          <w:sz w:val="24"/>
+        </w:rPr>
+      </w:pPr>
+    </w:p>
+    <w:p>
+      <w:pPr>
+        <w:jc w:val="both"/>
+        <w:rPr>
+          <w:rFonts w:ascii="Arial" w:hAnsi="Arial" w:cs="Arial"/>
+          <w:sz w:val="24"/>
+        </w:rPr>
+      </w:pPr>
+      <w:r>
+        <w:rPr>
+          <w:rFonts w:ascii="Arial" w:hAnsi="Arial" w:cs="Arial"/>
+          <w:sz w:val="24"/>
+        </w:rPr>
+        <w:t xml:space="preserve">Listando contactos de forma interactiva: </w:t>
+      </w:r>
+    </w:p>
+    <w:p>
+      <w:pPr>
+        <w:tabs>
+          <w:tab w:val="left" w:pos="5948"/>
+        </w:tabs>
+        <w:jc w:val="both"/>
+        <w:rPr>
+          <w:rFonts w:ascii="Arial" w:hAnsi="Arial" w:cs="Arial"/>
+          <w:noProof/>
+          <w:sz w:val="24"/>
+        </w:rPr>
+      </w:pPr>
+      <w:r>
+        <w:rPr>
+          <w:rFonts w:ascii="Arial" w:hAnsi="Arial" w:cs="Arial"/>
+          <w:noProof/>
+          <w:sz w:val="24"/>
+        </w:rPr>
         <w:lastRenderedPageBreak/>
-        <w:t>Esto ya es suficiente para listar los datos de forma interactiva y así poder modificar y eliminar a gusto.</w:t>
-      </w:r>
-    </w:p>
-    <w:p>
-      <w:pPr>
-        <w:jc w:val="both"/>
-        <w:rPr>
-          <w:rFonts w:ascii="Arial" w:hAnsi="Arial" w:cs="Arial"/>
-          <w:sz w:val="24"/>
-        </w:rPr>
-      </w:pPr>
-    </w:p>
-    <w:p>
-      <w:pPr>
-        <w:jc w:val="both"/>
-        <w:rPr>
-          <w:rFonts w:ascii="Arial" w:hAnsi="Arial" w:cs="Arial"/>
-          <w:sz w:val="24"/>
-        </w:rPr>
-      </w:pPr>
-      <w:r>
-        <w:rPr>
-          <w:rFonts w:ascii="Arial" w:hAnsi="Arial" w:cs="Arial"/>
-          <w:sz w:val="24"/>
-        </w:rPr>
-        <w:t xml:space="preserve">Listando contactos de forma interactiva: </w:t>
-      </w:r>
-    </w:p>
-    <w:p>
-      <w:pPr>
-        <w:tabs>
-          <w:tab w:val="left" w:pos="5948"/>
-        </w:tabs>
-        <w:jc w:val="both"/>
-        <w:rPr>
-          <w:rFonts w:ascii="Arial" w:hAnsi="Arial" w:cs="Arial"/>
-          <w:noProof/>
-          <w:sz w:val="24"/>
-        </w:rPr>
-      </w:pPr>
-      <w:r>
-        <w:rPr>
-          <w:rFonts w:ascii="Arial" w:hAnsi="Arial" w:cs="Arial"/>
-          <w:noProof/>
-          <w:sz w:val="24"/>
-        </w:rPr>
         <w:t>(figura)</w:t>
       </w:r>
     </w:p>
+    <w:tbl>
+      <w:tblPr>
+        <w:tblStyle w:val="Tablaconcuadrcula"/>
+        <w:tblW w:w="0" w:type="auto"/>
+        <w:tblLook w:val="04A0" w:firstRow="1" w:lastRow="0" w:firstColumn="1" w:lastColumn="0" w:noHBand="0" w:noVBand="1"/>
+      </w:tblPr>
+      <w:tblGrid>
+        <w:gridCol w:w="8494"/>
+      </w:tblGrid>
+      <w:tr>
+        <w:tc>
+          <w:tcPr>
+            <w:tcW w:w="8494" w:type="dxa"/>
+          </w:tcPr>
+          <w:p>
+            <w:pPr>
+              <w:jc w:val="both"/>
+              <w:rPr>
+                <w:rFonts w:ascii="Arial" w:hAnsi="Arial" w:cs="Arial"/>
+                <w:sz w:val="24"/>
+              </w:rPr>
+            </w:pPr>
+            <w:r>
+              <w:rPr>
+                <w:rFonts w:ascii="Arial" w:hAnsi="Arial" w:cs="Arial"/>
+                <w:sz w:val="24"/>
+              </w:rPr>
+              <w:drawing>
+                <wp:inline distT="0" distB="0" distL="0" distR="0" wp14:anchorId="2E9CBE75" wp14:editId="4E434F8B">
+                  <wp:extent cx="5400040" cy="1562735"/>
+                  <wp:effectExtent l="0" t="0" r="0" b="0"/>
+                  <wp:docPr id="1901195504" name="Imagen 1"/>
+                  <wp:cNvGraphicFramePr>
+                    <a:graphicFrameLocks xmlns:a="http://schemas.openxmlformats.org/drawingml/2006/main" noChangeAspect="1"/>
+                  </wp:cNvGraphicFramePr>
+                  <a:graphic xmlns:a="http://schemas.openxmlformats.org/drawingml/2006/main">
+                    <a:graphicData uri="http://schemas.openxmlformats.org/drawingml/2006/picture">
+                      <pic:pic xmlns:pic="http://schemas.openxmlformats.org/drawingml/2006/picture">
+                        <pic:nvPicPr>
+                          <pic:cNvPr id="1901195504" name=""/>
+                          <pic:cNvPicPr/>
+                        </pic:nvPicPr>
+                        <pic:blipFill>
+                          <a:blip r:embed="rId24"/>
+                          <a:stretch>
+                            <a:fillRect/>
+                          </a:stretch>
+                        </pic:blipFill>
+                        <pic:spPr>
+                          <a:xfrm>
+                            <a:off x="0" y="0"/>
+                            <a:ext cx="5400040" cy="1562735"/>
+                          </a:xfrm>
+                          <a:prstGeom prst="rect">
+                            <a:avLst/>
+                          </a:prstGeom>
+                        </pic:spPr>
+                      </pic:pic>
+                    </a:graphicData>
+                  </a:graphic>
+                </wp:inline>
+              </w:drawing>
+            </w:r>
+          </w:p>
+        </w:tc>
+      </w:tr>
+    </w:tbl>
     <w:p>
       <w:pPr>
         <w:jc w:val="both"/>
@@ -2855,16 +4080,112 @@
         <w:t>(figura)</w:t>
       </w:r>
     </w:p>
-    <w:p>
-      <w:pPr>
-        <w:jc w:val="both"/>
-        <w:rPr>
-          <w:rFonts w:ascii="Arial" w:hAnsi="Arial" w:cs="Arial"/>
-          <w:sz w:val="24"/>
-        </w:rPr>
-      </w:pPr>
-      <w:bookmarkStart w:id="0" w:name="_GoBack"/>
-      <w:bookmarkEnd w:id="0"/>
+    <w:tbl>
+      <w:tblPr>
+        <w:tblStyle w:val="Tablaconcuadrcula"/>
+        <w:tblW w:w="0" w:type="auto"/>
+        <w:tblLook w:val="04A0" w:firstRow="1" w:lastRow="0" w:firstColumn="1" w:lastColumn="0" w:noHBand="0" w:noVBand="1"/>
+      </w:tblPr>
+      <w:tblGrid>
+        <w:gridCol w:w="8494"/>
+      </w:tblGrid>
+      <w:tr>
+        <w:tc>
+          <w:tcPr>
+            <w:tcW w:w="8494" w:type="dxa"/>
+          </w:tcPr>
+          <w:p>
+            <w:pPr>
+              <w:tabs>
+                <w:tab w:val="left" w:pos="5948"/>
+              </w:tabs>
+              <w:jc w:val="both"/>
+              <w:rPr>
+                <w:rFonts w:ascii="Arial" w:hAnsi="Arial" w:cs="Arial"/>
+                <w:noProof/>
+                <w:sz w:val="24"/>
+              </w:rPr>
+            </w:pPr>
+            <w:r>
+              <w:rPr>
+                <w:rFonts w:ascii="Arial" w:hAnsi="Arial" w:cs="Arial"/>
+                <w:noProof/>
+                <w:sz w:val="24"/>
+              </w:rPr>
+              <w:drawing>
+                <wp:inline distT="0" distB="0" distL="0" distR="0" wp14:anchorId="402380FD" wp14:editId="2D1851D6">
+                  <wp:extent cx="5400040" cy="2906395"/>
+                  <wp:effectExtent l="0" t="0" r="0" b="8255"/>
+                  <wp:docPr id="1400489205" name="Imagen 1"/>
+                  <wp:cNvGraphicFramePr>
+                    <a:graphicFrameLocks xmlns:a="http://schemas.openxmlformats.org/drawingml/2006/main" noChangeAspect="1"/>
+                  </wp:cNvGraphicFramePr>
+                  <a:graphic xmlns:a="http://schemas.openxmlformats.org/drawingml/2006/main">
+                    <a:graphicData uri="http://schemas.openxmlformats.org/drawingml/2006/picture">
+                      <pic:pic xmlns:pic="http://schemas.openxmlformats.org/drawingml/2006/picture">
+                        <pic:nvPicPr>
+                          <pic:cNvPr id="1400489205" name=""/>
+                          <pic:cNvPicPr/>
+                        </pic:nvPicPr>
+                        <pic:blipFill>
+                          <a:blip r:embed="rId25"/>
+                          <a:stretch>
+                            <a:fillRect/>
+                          </a:stretch>
+                        </pic:blipFill>
+                        <pic:spPr>
+                          <a:xfrm>
+                            <a:off x="0" y="0"/>
+                            <a:ext cx="5400040" cy="2906395"/>
+                          </a:xfrm>
+                          <a:prstGeom prst="rect">
+                            <a:avLst/>
+                          </a:prstGeom>
+                        </pic:spPr>
+                      </pic:pic>
+                    </a:graphicData>
+                  </a:graphic>
+                </wp:inline>
+              </w:drawing>
+            </w:r>
+          </w:p>
+        </w:tc>
+      </w:tr>
+    </w:tbl>
+    <w:p>
+      <w:pPr>
+        <w:tabs>
+          <w:tab w:val="left" w:pos="5948"/>
+        </w:tabs>
+        <w:jc w:val="both"/>
+        <w:rPr>
+          <w:rFonts w:ascii="Arial" w:hAnsi="Arial" w:cs="Arial"/>
+          <w:noProof/>
+          <w:sz w:val="24"/>
+        </w:rPr>
+      </w:pPr>
+    </w:p>
+    <w:p>
+      <w:pPr>
+        <w:tabs>
+          <w:tab w:val="left" w:pos="5948"/>
+        </w:tabs>
+        <w:jc w:val="both"/>
+        <w:rPr>
+          <w:rFonts w:ascii="Arial" w:hAnsi="Arial" w:cs="Arial"/>
+          <w:noProof/>
+          <w:sz w:val="24"/>
+        </w:rPr>
+      </w:pPr>
+    </w:p>
+    <w:p>
+      <w:pPr>
+        <w:jc w:val="both"/>
+        <w:rPr>
+          <w:rFonts w:ascii="Arial" w:hAnsi="Arial" w:cs="Arial"/>
+          <w:sz w:val="24"/>
+        </w:rPr>
+      </w:pPr>
     </w:p>
     <w:p>
       <w:pPr>
@@ -2929,6 +4250,7 @@
           <w:rFonts w:ascii="Arial" w:hAnsi="Arial" w:cs="Arial"/>
           <w:sz w:val="24"/>
         </w:rPr>
+        <w:lastRenderedPageBreak/>
         <w:t>Se aprendió como manipular estructuras de diferentes formas, así para darle un toque más de originalidad en cuanto a su escritura.</w:t>
       </w:r>
     </w:p>
@@ -3114,15 +4436,7 @@
           <w:rFonts w:ascii="Arial" w:hAnsi="Arial" w:cs="Arial"/>
           <w:sz w:val="24"/>
         </w:rPr>
-        <w:t xml:space="preserve">En el desarrollo de esta agenda electrónica, se ha destacado el uso de estructuras, por encima de los arreglos unidimensionales y multidimensionales normales de enteros, flotantes y cadenas, orientándose así directamente a </w:t>
-      </w:r>
-      <w:r>
-        <w:rPr>
-          <w:rFonts w:ascii="Arial" w:hAnsi="Arial" w:cs="Arial"/>
-          <w:sz w:val="24"/>
-        </w:rPr>
-        <w:lastRenderedPageBreak/>
-        <w:t>estructuras. Se ha logrado con creces, la inventiva de la aplicación para la interacción con el usuario final, tomando en cuenta que se ha creado todos los eventos necesarios para tener una agenda electrónica completa en cuanto a funcionalidad.</w:t>
+        <w:t>En el desarrollo de esta agenda electrónica, se ha destacado el uso de estructuras, por encima de los arreglos unidimensionales y multidimensionales normales de enteros, flotantes y cadenas, orientándose así directamente a estructuras. Se ha logrado con creces, la inventiva de la aplicación para la interacción con el usuario final, tomando en cuenta que se ha creado todos los eventos necesarios para tener una agenda electrónica completa en cuanto a funcionalidad.</w:t>
       </w:r>
     </w:p>
     <w:p>
@@ -3185,7 +4499,7 @@
       </w:pPr>
     </w:p>
     <w:sectPr>
-      <w:headerReference w:type="default" r:id="rId8"/>
+      <w:headerReference w:type="default" r:id="rId26"/>
       <w:pgSz w:w="11906" w:h="16838"/>
       <w:pgMar w:top="1417" w:right="1701" w:bottom="1417" w:left="1701" w:header="708" w:footer="708" w:gutter="0"/>
       <w:cols w:space="708"/>
@@ -3196,7 +4510,7 @@
 </file>
 
 <file path=word/endnotes.xml><?xml version="1.0" encoding="utf-8"?>
-<w:endnotes xmlns:wpc="http://schemas.microsoft.com/office/word/2010/wordprocessingCanvas" xmlns:cx="http://schemas.microsoft.com/office/drawing/2014/chartex" xmlns:cx1="http://schemas.microsoft.com/office/drawing/2015/9/8/chartex" xmlns:cx2="http://schemas.microsoft.com/office/drawing/2015/10/21/chartex" xmlns:cx3="http://schemas.microsoft.com/office/drawing/2016/5/9/chartex" xmlns:cx4="http://schemas.microsoft.com/office/drawing/2016/5/10/chartex" xmlns:cx5="http://schemas.microsoft.com/office/drawing/2016/5/11/chartex" xmlns:cx6="http://schemas.microsoft.com/office/drawing/2016/5/12/chartex" xmlns:cx7="http://schemas.microsoft.com/office/drawing/2016/5/13/chartex" xmlns:cx8="http://schemas.microsoft.com/office/drawing/2016/5/14/chartex" xmlns:mc="http://schemas.openxmlformats.org/markup-compatibility/2006" xmlns:aink="http://schemas.microsoft.com/office/drawing/2016/ink" xmlns:am3d="http://schemas.microsoft.com/office/drawing/2017/model3d" xmlns:o="urn:schemas-microsoft-com:office:office" xmlns:r="http://schemas.openxmlformats.org/officeDocument/2006/relationships" xmlns:m="http://schemas.openxmlformats.org/officeDocument/2006/math" xmlns:v="urn:schemas-microsoft-com:vml" xmlns:wp14="http://schemas.microsoft.com/office/word/2010/wordprocessingDrawing" xmlns:wp="http://schemas.openxmlformats.org/drawingml/2006/wordprocessingDrawing" xmlns:w10="urn:schemas-microsoft-com:office:word" xmlns:w="http://schemas.openxmlformats.org/wordprocessingml/2006/main" xmlns:w14="http://schemas.microsoft.com/office/word/2010/wordml" xmlns:w15="http://schemas.microsoft.com/office/word/2012/wordml" xmlns:w16cid="http://schemas.microsoft.com/office/word/2016/wordml/cid" xmlns:w16se="http://schemas.microsoft.com/office/word/2015/wordml/symex" xmlns:wpg="http://schemas.microsoft.com/office/word/2010/wordprocessingGroup" xmlns:wpi="http://schemas.microsoft.com/office/word/2010/wordprocessingInk" xmlns:wne="http://schemas.microsoft.com/office/word/2006/wordml" xmlns:wps="http://schemas.microsoft.com/office/word/2010/wordprocessingShape" mc:Ignorable="w14 w15 w16se w16cid wp14">
+<w:endnotes xmlns:wpc="http://schemas.microsoft.com/office/word/2010/wordprocessingCanvas" xmlns:cx="http://schemas.microsoft.com/office/drawing/2014/chartex" xmlns:cx1="http://schemas.microsoft.com/office/drawing/2015/9/8/chartex" xmlns:cx2="http://schemas.microsoft.com/office/drawing/2015/10/21/chartex" xmlns:cx3="http://schemas.microsoft.com/office/drawing/2016/5/9/chartex" xmlns:cx4="http://schemas.microsoft.com/office/drawing/2016/5/10/chartex" xmlns:cx5="http://schemas.microsoft.com/office/drawing/2016/5/11/chartex" xmlns:cx6="http://schemas.microsoft.com/office/drawing/2016/5/12/chartex" xmlns:cx7="http://schemas.microsoft.com/office/drawing/2016/5/13/chartex" xmlns:cx8="http://schemas.microsoft.com/office/drawing/2016/5/14/chartex" xmlns:mc="http://schemas.openxmlformats.org/markup-compatibility/2006" xmlns:aink="http://schemas.microsoft.com/office/drawing/2016/ink" xmlns:am3d="http://schemas.microsoft.com/office/drawing/2017/model3d" xmlns:o="urn:schemas-microsoft-com:office:office" xmlns:oel="http://schemas.microsoft.com/office/2019/extlst" xmlns:r="http://schemas.openxmlformats.org/officeDocument/2006/relationships" xmlns:m="http://schemas.openxmlformats.org/officeDocument/2006/math" xmlns:v="urn:schemas-microsoft-com:vml" xmlns:wp14="http://schemas.microsoft.com/office/word/2010/wordprocessingDrawing" xmlns:wp="http://schemas.openxmlformats.org/drawingml/2006/wordprocessingDrawing" xmlns:w10="urn:schemas-microsoft-com:office:word" xmlns:w="http://schemas.openxmlformats.org/wordprocessingml/2006/main" xmlns:w14="http://schemas.microsoft.com/office/word/2010/wordml" xmlns:w15="http://schemas.microsoft.com/office/word/2012/wordml" xmlns:w16cex="http://schemas.microsoft.com/office/word/2018/wordml/cex" xmlns:w16cid="http://schemas.microsoft.com/office/word/2016/wordml/cid" xmlns:w16="http://schemas.microsoft.com/office/word/2018/wordml" xmlns:w16du="http://schemas.microsoft.com/office/word/2023/wordml/word16du" xmlns:w16sdtdh="http://schemas.microsoft.com/office/word/2020/wordml/sdtdatahash" xmlns:w16se="http://schemas.microsoft.com/office/word/2015/wordml/symex" xmlns:wpg="http://schemas.microsoft.com/office/word/2010/wordprocessingGroup" xmlns:wpi="http://schemas.microsoft.com/office/word/2010/wordprocessingInk" xmlns:wne="http://schemas.microsoft.com/office/word/2006/wordml" xmlns:wps="http://schemas.microsoft.com/office/word/2010/wordprocessingShape" mc:Ignorable="w14 w15 w16se w16cid w16 w16cex w16sdtdh wp14">
   <w:endnote w:type="separator" w:id="-1">
     <w:p>
       <w:pPr>
@@ -3221,7 +4535,7 @@
 </file>
 
 <file path=word/footnotes.xml><?xml version="1.0" encoding="utf-8"?>
-<w:footnotes xmlns:wpc="http://schemas.microsoft.com/office/word/2010/wordprocessingCanvas" xmlns:cx="http://schemas.microsoft.com/office/drawing/2014/chartex" xmlns:cx1="http://schemas.microsoft.com/office/drawing/2015/9/8/chartex" xmlns:cx2="http://schemas.microsoft.com/office/drawing/2015/10/21/chartex" xmlns:cx3="http://schemas.microsoft.com/office/drawing/2016/5/9/chartex" xmlns:cx4="http://schemas.microsoft.com/office/drawing/2016/5/10/chartex" xmlns:cx5="http://schemas.microsoft.com/office/drawing/2016/5/11/chartex" xmlns:cx6="http://schemas.microsoft.com/office/drawing/2016/5/12/chartex" xmlns:cx7="http://schemas.microsoft.com/office/drawing/2016/5/13/chartex" xmlns:cx8="http://schemas.microsoft.com/office/drawing/2016/5/14/chartex" xmlns:mc="http://schemas.openxmlformats.org/markup-compatibility/2006" xmlns:aink="http://schemas.microsoft.com/office/drawing/2016/ink" xmlns:am3d="http://schemas.microsoft.com/office/drawing/2017/model3d" xmlns:o="urn:schemas-microsoft-com:office:office" xmlns:r="http://schemas.openxmlformats.org/officeDocument/2006/relationships" xmlns:m="http://schemas.openxmlformats.org/officeDocument/2006/math" xmlns:v="urn:schemas-microsoft-com:vml" xmlns:wp14="http://schemas.microsoft.com/office/word/2010/wordprocessingDrawing" xmlns:wp="http://schemas.openxmlformats.org/drawingml/2006/wordprocessingDrawing" xmlns:w10="urn:schemas-microsoft-com:office:word" xmlns:w="http://schemas.openxmlformats.org/wordprocessingml/2006/main" xmlns:w14="http://schemas.microsoft.com/office/word/2010/wordml" xmlns:w15="http://schemas.microsoft.com/office/word/2012/wordml" xmlns:w16cid="http://schemas.microsoft.com/office/word/2016/wordml/cid" xmlns:w16se="http://schemas.microsoft.com/office/word/2015/wordml/symex" xmlns:wpg="http://schemas.microsoft.com/office/word/2010/wordprocessingGroup" xmlns:wpi="http://schemas.microsoft.com/office/word/2010/wordprocessingInk" xmlns:wne="http://schemas.microsoft.com/office/word/2006/wordml" xmlns:wps="http://schemas.microsoft.com/office/word/2010/wordprocessingShape" mc:Ignorable="w14 w15 w16se w16cid wp14">
+<w:footnotes xmlns:wpc="http://schemas.microsoft.com/office/word/2010/wordprocessingCanvas" xmlns:cx="http://schemas.microsoft.com/office/drawing/2014/chartex" xmlns:cx1="http://schemas.microsoft.com/office/drawing/2015/9/8/chartex" xmlns:cx2="http://schemas.microsoft.com/office/drawing/2015/10/21/chartex" xmlns:cx3="http://schemas.microsoft.com/office/drawing/2016/5/9/chartex" xmlns:cx4="http://schemas.microsoft.com/office/drawing/2016/5/10/chartex" xmlns:cx5="http://schemas.microsoft.com/office/drawing/2016/5/11/chartex" xmlns:cx6="http://schemas.microsoft.com/office/drawing/2016/5/12/chartex" xmlns:cx7="http://schemas.microsoft.com/office/drawing/2016/5/13/chartex" xmlns:cx8="http://schemas.microsoft.com/office/drawing/2016/5/14/chartex" xmlns:mc="http://schemas.openxmlformats.org/markup-compatibility/2006" xmlns:aink="http://schemas.microsoft.com/office/drawing/2016/ink" xmlns:am3d="http://schemas.microsoft.com/office/drawing/2017/model3d" xmlns:o="urn:schemas-microsoft-com:office:office" xmlns:oel="http://schemas.microsoft.com/office/2019/extlst" xmlns:r="http://schemas.openxmlformats.org/officeDocument/2006/relationships" xmlns:m="http://schemas.openxmlformats.org/officeDocument/2006/math" xmlns:v="urn:schemas-microsoft-com:vml" xmlns:wp14="http://schemas.microsoft.com/office/word/2010/wordprocessingDrawing" xmlns:wp="http://schemas.openxmlformats.org/drawingml/2006/wordprocessingDrawing" xmlns:w10="urn:schemas-microsoft-com:office:word" xmlns:w="http://schemas.openxmlformats.org/wordprocessingml/2006/main" xmlns:w14="http://schemas.microsoft.com/office/word/2010/wordml" xmlns:w15="http://schemas.microsoft.com/office/word/2012/wordml" xmlns:w16cex="http://schemas.microsoft.com/office/word/2018/wordml/cex" xmlns:w16cid="http://schemas.microsoft.com/office/word/2016/wordml/cid" xmlns:w16="http://schemas.microsoft.com/office/word/2018/wordml" xmlns:w16du="http://schemas.microsoft.com/office/word/2023/wordml/word16du" xmlns:w16sdtdh="http://schemas.microsoft.com/office/word/2020/wordml/sdtdatahash" xmlns:w16se="http://schemas.microsoft.com/office/word/2015/wordml/symex" xmlns:wpg="http://schemas.microsoft.com/office/word/2010/wordprocessingGroup" xmlns:wpi="http://schemas.microsoft.com/office/word/2010/wordprocessingInk" xmlns:wne="http://schemas.microsoft.com/office/word/2006/wordml" xmlns:wps="http://schemas.microsoft.com/office/word/2010/wordprocessingShape" mc:Ignorable="w14 w15 w16se w16cid w16 w16cex w16sdtdh wp14">
   <w:footnote w:type="separator" w:id="-1">
     <w:p>
       <w:pPr>
@@ -3246,7 +4560,7 @@
 </file>
 
 <file path=word/header1.xml><?xml version="1.0" encoding="utf-8"?>
-<w:hdr xmlns:wpc="http://schemas.microsoft.com/office/word/2010/wordprocessingCanvas" xmlns:cx="http://schemas.microsoft.com/office/drawing/2014/chartex" xmlns:cx1="http://schemas.microsoft.com/office/drawing/2015/9/8/chartex" xmlns:cx2="http://schemas.microsoft.com/office/drawing/2015/10/21/chartex" xmlns:cx3="http://schemas.microsoft.com/office/drawing/2016/5/9/chartex" xmlns:cx4="http://schemas.microsoft.com/office/drawing/2016/5/10/chartex" xmlns:cx5="http://schemas.microsoft.com/office/drawing/2016/5/11/chartex" xmlns:cx6="http://schemas.microsoft.com/office/drawing/2016/5/12/chartex" xmlns:cx7="http://schemas.microsoft.com/office/drawing/2016/5/13/chartex" xmlns:cx8="http://schemas.microsoft.com/office/drawing/2016/5/14/chartex" xmlns:mc="http://schemas.openxmlformats.org/markup-compatibility/2006" xmlns:aink="http://schemas.microsoft.com/office/drawing/2016/ink" xmlns:am3d="http://schemas.microsoft.com/office/drawing/2017/model3d" xmlns:o="urn:schemas-microsoft-com:office:office" xmlns:r="http://schemas.openxmlformats.org/officeDocument/2006/relationships" xmlns:m="http://schemas.openxmlformats.org/officeDocument/2006/math" xmlns:v="urn:schemas-microsoft-com:vml" xmlns:wp14="http://schemas.microsoft.com/office/word/2010/wordprocessingDrawing" xmlns:wp="http://schemas.openxmlformats.org/drawingml/2006/wordprocessingDrawing" xmlns:w10="urn:schemas-microsoft-com:office:word" xmlns:w="http://schemas.openxmlformats.org/wordprocessingml/2006/main" xmlns:w14="http://schemas.microsoft.com/office/word/2010/wordml" xmlns:w15="http://schemas.microsoft.com/office/word/2012/wordml" xmlns:w16cid="http://schemas.microsoft.com/office/word/2016/wordml/cid" xmlns:w16se="http://schemas.microsoft.com/office/word/2015/wordml/symex" xmlns:wpg="http://schemas.microsoft.com/office/word/2010/wordprocessingGroup" xmlns:wpi="http://schemas.microsoft.com/office/word/2010/wordprocessingInk" xmlns:wne="http://schemas.microsoft.com/office/word/2006/wordml" xmlns:wps="http://schemas.microsoft.com/office/word/2010/wordprocessingShape" mc:Ignorable="w14 w15 w16se w16cid wp14">
+<w:hdr xmlns:wpc="http://schemas.microsoft.com/office/word/2010/wordprocessingCanvas" xmlns:cx="http://schemas.microsoft.com/office/drawing/2014/chartex" xmlns:cx1="http://schemas.microsoft.com/office/drawing/2015/9/8/chartex" xmlns:cx2="http://schemas.microsoft.com/office/drawing/2015/10/21/chartex" xmlns:cx3="http://schemas.microsoft.com/office/drawing/2016/5/9/chartex" xmlns:cx4="http://schemas.microsoft.com/office/drawing/2016/5/10/chartex" xmlns:cx5="http://schemas.microsoft.com/office/drawing/2016/5/11/chartex" xmlns:cx6="http://schemas.microsoft.com/office/drawing/2016/5/12/chartex" xmlns:cx7="http://schemas.microsoft.com/office/drawing/2016/5/13/chartex" xmlns:cx8="http://schemas.microsoft.com/office/drawing/2016/5/14/chartex" xmlns:mc="http://schemas.openxmlformats.org/markup-compatibility/2006" xmlns:aink="http://schemas.microsoft.com/office/drawing/2016/ink" xmlns:am3d="http://schemas.microsoft.com/office/drawing/2017/model3d" xmlns:o="urn:schemas-microsoft-com:office:office" xmlns:oel="http://schemas.microsoft.com/office/2019/extlst" xmlns:r="http://schemas.openxmlformats.org/officeDocument/2006/relationships" xmlns:m="http://schemas.openxmlformats.org/officeDocument/2006/math" xmlns:v="urn:schemas-microsoft-com:vml" xmlns:wp14="http://schemas.microsoft.com/office/word/2010/wordprocessingDrawing" xmlns:wp="http://schemas.openxmlformats.org/drawingml/2006/wordprocessingDrawing" xmlns:w10="urn:schemas-microsoft-com:office:word" xmlns:w="http://schemas.openxmlformats.org/wordprocessingml/2006/main" xmlns:w14="http://schemas.microsoft.com/office/word/2010/wordml" xmlns:w15="http://schemas.microsoft.com/office/word/2012/wordml" xmlns:w16cex="http://schemas.microsoft.com/office/word/2018/wordml/cex" xmlns:w16cid="http://schemas.microsoft.com/office/word/2016/wordml/cid" xmlns:w16="http://schemas.microsoft.com/office/word/2018/wordml" xmlns:w16du="http://schemas.microsoft.com/office/word/2023/wordml/word16du" xmlns:w16sdtdh="http://schemas.microsoft.com/office/word/2020/wordml/sdtdatahash" xmlns:w16se="http://schemas.microsoft.com/office/word/2015/wordml/symex" xmlns:wpg="http://schemas.microsoft.com/office/word/2010/wordprocessingGroup" xmlns:wpi="http://schemas.microsoft.com/office/word/2010/wordprocessingInk" xmlns:wne="http://schemas.microsoft.com/office/word/2006/wordml" xmlns:wps="http://schemas.microsoft.com/office/word/2010/wordprocessingShape" mc:Ignorable="w14 w15 w16se w16cid w16 w16cex w16sdtdh wp14">
   <w:p>
     <w:pPr>
       <w:pStyle w:val="Encabezado"/>
@@ -3282,7 +4596,7 @@
 </file>
 
 <file path=word/numbering.xml><?xml version="1.0" encoding="utf-8"?>
-<w:numbering xmlns:wpc="http://schemas.microsoft.com/office/word/2010/wordprocessingCanvas" xmlns:cx="http://schemas.microsoft.com/office/drawing/2014/chartex" xmlns:cx1="http://schemas.microsoft.com/office/drawing/2015/9/8/chartex" xmlns:cx2="http://schemas.microsoft.com/office/drawing/2015/10/21/chartex" xmlns:cx3="http://schemas.microsoft.com/office/drawing/2016/5/9/chartex" xmlns:cx4="http://schemas.microsoft.com/office/drawing/2016/5/10/chartex" xmlns:cx5="http://schemas.microsoft.com/office/drawing/2016/5/11/chartex" xmlns:cx6="http://schemas.microsoft.com/office/drawing/2016/5/12/chartex" xmlns:cx7="http://schemas.microsoft.com/office/drawing/2016/5/13/chartex" xmlns:cx8="http://schemas.microsoft.com/office/drawing/2016/5/14/chartex" xmlns:mc="http://schemas.openxmlformats.org/markup-compatibility/2006" xmlns:aink="http://schemas.microsoft.com/office/drawing/2016/ink" xmlns:am3d="http://schemas.microsoft.com/office/drawing/2017/model3d" xmlns:o="urn:schemas-microsoft-com:office:office" xmlns:r="http://schemas.openxmlformats.org/officeDocument/2006/relationships" xmlns:m="http://schemas.openxmlformats.org/officeDocument/2006/math" xmlns:v="urn:schemas-microsoft-com:vml" xmlns:wp14="http://schemas.microsoft.com/office/word/2010/wordprocessingDrawing" xmlns:wp="http://schemas.openxmlformats.org/drawingml/2006/wordprocessingDrawing" xmlns:w10="urn:schemas-microsoft-com:office:word" xmlns:w="http://schemas.openxmlformats.org/wordprocessingml/2006/main" xmlns:w14="http://schemas.microsoft.com/office/word/2010/wordml" xmlns:w15="http://schemas.microsoft.com/office/word/2012/wordml" xmlns:w16cid="http://schemas.microsoft.com/office/word/2016/wordml/cid" xmlns:w16se="http://schemas.microsoft.com/office/word/2015/wordml/symex" xmlns:wpg="http://schemas.microsoft.com/office/word/2010/wordprocessingGroup" xmlns:wpi="http://schemas.microsoft.com/office/word/2010/wordprocessingInk" xmlns:wne="http://schemas.microsoft.com/office/word/2006/wordml" xmlns:wps="http://schemas.microsoft.com/office/word/2010/wordprocessingShape" mc:Ignorable="w14 w15 w16se w16cid wp14">
+<w:numbering xmlns:wpc="http://schemas.microsoft.com/office/word/2010/wordprocessingCanvas" xmlns:cx="http://schemas.microsoft.com/office/drawing/2014/chartex" xmlns:cx1="http://schemas.microsoft.com/office/drawing/2015/9/8/chartex" xmlns:cx2="http://schemas.microsoft.com/office/drawing/2015/10/21/chartex" xmlns:cx3="http://schemas.microsoft.com/office/drawing/2016/5/9/chartex" xmlns:cx4="http://schemas.microsoft.com/office/drawing/2016/5/10/chartex" xmlns:cx5="http://schemas.microsoft.com/office/drawing/2016/5/11/chartex" xmlns:cx6="http://schemas.microsoft.com/office/drawing/2016/5/12/chartex" xmlns:cx7="http://schemas.microsoft.com/office/drawing/2016/5/13/chartex" xmlns:cx8="http://schemas.microsoft.com/office/drawing/2016/5/14/chartex" xmlns:mc="http://schemas.openxmlformats.org/markup-compatibility/2006" xmlns:aink="http://schemas.microsoft.com/office/drawing/2016/ink" xmlns:am3d="http://schemas.microsoft.com/office/drawing/2017/model3d" xmlns:o="urn:schemas-microsoft-com:office:office" xmlns:oel="http://schemas.microsoft.com/office/2019/extlst" xmlns:r="http://schemas.openxmlformats.org/officeDocument/2006/relationships" xmlns:m="http://schemas.openxmlformats.org/officeDocument/2006/math" xmlns:v="urn:schemas-microsoft-com:vml" xmlns:wp14="http://schemas.microsoft.com/office/word/2010/wordprocessingDrawing" xmlns:wp="http://schemas.openxmlformats.org/drawingml/2006/wordprocessingDrawing" xmlns:w10="urn:schemas-microsoft-com:office:word" xmlns:w="http://schemas.openxmlformats.org/wordprocessingml/2006/main" xmlns:w14="http://schemas.microsoft.com/office/word/2010/wordml" xmlns:w15="http://schemas.microsoft.com/office/word/2012/wordml" xmlns:w16cex="http://schemas.microsoft.com/office/word/2018/wordml/cex" xmlns:w16cid="http://schemas.microsoft.com/office/word/2016/wordml/cid" xmlns:w16="http://schemas.microsoft.com/office/word/2018/wordml" xmlns:w16du="http://schemas.microsoft.com/office/word/2023/wordml/word16du" xmlns:w16sdtdh="http://schemas.microsoft.com/office/word/2020/wordml/sdtdatahash" xmlns:w16se="http://schemas.microsoft.com/office/word/2015/wordml/symex" xmlns:wpg="http://schemas.microsoft.com/office/word/2010/wordprocessingGroup" xmlns:wpi="http://schemas.microsoft.com/office/word/2010/wordprocessingInk" xmlns:wne="http://schemas.microsoft.com/office/word/2006/wordml" xmlns:wps="http://schemas.microsoft.com/office/word/2010/wordprocessingShape" mc:Ignorable="w14 w15 w16se w16cid w16 w16cex w16sdtdh wp14">
   <w:numPicBullet w:numPicBulletId="0">
     <w:pict>
       <v:shapetype id="_x0000_t75" coordsize="21600,21600" o:spt="75" o:preferrelative="t" path="m@4@5l@4@11@9@11@9@5xe" filled="f" stroked="f">
@@ -3304,7 +4618,7 @@
         <v:path o:extrusionok="f" gradientshapeok="t" o:connecttype="rect"/>
         <o:lock v:ext="edit" aspectratio="t"/>
       </v:shapetype>
-      <v:shape id="_x0000_i1027" type="#_x0000_t75" style="width:11.25pt;height:11.25pt" o:bullet="t">
+      <v:shape id="_x0000_i1026" type="#_x0000_t75" style="width:11.55pt;height:11.55pt" o:bullet="t">
         <v:imagedata r:id="rId1" o:title="mso2A53"/>
       </v:shape>
     </w:pict>
@@ -4045,29 +5359,29 @@
       </w:rPr>
     </w:lvl>
   </w:abstractNum>
-  <w:num w:numId="1">
+  <w:num w:numId="1" w16cid:durableId="1412193650">
     <w:abstractNumId w:val="5"/>
   </w:num>
-  <w:num w:numId="2">
+  <w:num w:numId="2" w16cid:durableId="1327245481">
     <w:abstractNumId w:val="0"/>
   </w:num>
-  <w:num w:numId="3">
+  <w:num w:numId="3" w16cid:durableId="347144785">
     <w:abstractNumId w:val="3"/>
   </w:num>
-  <w:num w:numId="4">
+  <w:num w:numId="4" w16cid:durableId="1672945016">
     <w:abstractNumId w:val="4"/>
   </w:num>
-  <w:num w:numId="5">
+  <w:num w:numId="5" w16cid:durableId="556665644">
     <w:abstractNumId w:val="2"/>
   </w:num>
-  <w:num w:numId="6">
+  <w:num w:numId="6" w16cid:durableId="1636714956">
     <w:abstractNumId w:val="1"/>
   </w:num>
 </w:numbering>
 </file>
 
 <file path=word/styles.xml><?xml version="1.0" encoding="utf-8"?>
-<w:styles xmlns:mc="http://schemas.openxmlformats.org/markup-compatibility/2006" xmlns:r="http://schemas.openxmlformats.org/officeDocument/2006/relationships" xmlns:w="http://schemas.openxmlformats.org/wordprocessingml/2006/main" xmlns:w14="http://schemas.microsoft.com/office/word/2010/wordml" xmlns:w15="http://schemas.microsoft.com/office/word/2012/wordml" xmlns:w16cid="http://schemas.microsoft.com/office/word/2016/wordml/cid" xmlns:w16se="http://schemas.microsoft.com/office/word/2015/wordml/symex" mc:Ignorable="w14 w15 w16se w16cid">
+<w:styles xmlns:mc="http://schemas.openxmlformats.org/markup-compatibility/2006" xmlns:r="http://schemas.openxmlformats.org/officeDocument/2006/relationships" xmlns:w="http://schemas.openxmlformats.org/wordprocessingml/2006/main" xmlns:w14="http://schemas.microsoft.com/office/word/2010/wordml" xmlns:w15="http://schemas.microsoft.com/office/word/2012/wordml" xmlns:w16cex="http://schemas.microsoft.com/office/word/2018/wordml/cex" xmlns:w16cid="http://schemas.microsoft.com/office/word/2016/wordml/cid" xmlns:w16="http://schemas.microsoft.com/office/word/2018/wordml" xmlns:w16sdtdh="http://schemas.microsoft.com/office/word/2020/wordml/sdtdatahash" xmlns:w16se="http://schemas.microsoft.com/office/word/2015/wordml/symex" mc:Ignorable="w14 w15 w16se w16cid w16 w16cex w16sdtdh">
   <w:docDefaults>
     <w:rPrDefault>
       <w:rPr>
@@ -4083,7 +5397,7 @@
       </w:pPr>
     </w:pPrDefault>
   </w:docDefaults>
-  <w:latentStyles w:defLockedState="0" w:defUIPriority="99" w:defSemiHidden="0" w:defUnhideWhenUsed="0" w:defQFormat="0" w:count="375">
+  <w:latentStyles w:defLockedState="0" w:defUIPriority="99" w:defSemiHidden="0" w:defUnhideWhenUsed="0" w:defQFormat="0" w:count="376">
     <w:lsdException w:name="Normal" w:uiPriority="0" w:qFormat="1"/>
     <w:lsdException w:name="heading 1" w:uiPriority="9" w:qFormat="1"/>
     <w:lsdException w:name="heading 2" w:semiHidden="1" w:uiPriority="0" w:unhideWhenUsed="1" w:qFormat="1"/>
@@ -4232,11 +5546,11 @@
     <w:lsdException w:name="Table Elegant" w:semiHidden="1" w:unhideWhenUsed="1"/>
     <w:lsdException w:name="Table Professional" w:semiHidden="1" w:unhideWhenUsed="1"/>
     <w:lsdException w:name="Table Subtle 1" w:semiHidden="1" w:unhideWhenUsed="1"/>
+    <w:lsdException w:name="Table Subtle 2" w:semiHidden="1" w:unhideWhenUsed="1"/>
     <w:lsdException w:name="Table Web 1" w:semiHidden="1" w:unhideWhenUsed="1"/>
     <w:lsdException w:name="Table Web 2" w:semiHidden="1" w:unhideWhenUsed="1"/>
     <w:lsdException w:name="Balloon Text" w:semiHidden="1" w:unhideWhenUsed="1"/>
     <w:lsdException w:name="Table Grid" w:uiPriority="39"/>
-    <w:lsdException w:name="Table Theme" w:semiHidden="1" w:unhideWhenUsed="1"/>
     <w:lsdException w:name="Placeholder Text" w:semiHidden="1"/>
     <w:lsdException w:name="No Spacing" w:uiPriority="1" w:qFormat="1"/>
     <w:lsdException w:name="Light Shading" w:uiPriority="60"/>
@@ -4456,6 +5770,7 @@
     <w:lsdException w:name="Smart Hyperlink" w:semiHidden="1" w:unhideWhenUsed="1"/>
     <w:lsdException w:name="Hashtag" w:semiHidden="1" w:unhideWhenUsed="1"/>
     <w:lsdException w:name="Unresolved Mention" w:semiHidden="1" w:unhideWhenUsed="1"/>
+    <w:lsdException w:name="Smart Link" w:semiHidden="1" w:unhideWhenUsed="1"/>
   </w:latentStyles>
   <w:style w:type="paragraph" w:default="1" w:styleId="Normal">
     <w:name w:val="Normal"/>
@@ -5052,10 +6367,199 @@
 <b:Sources xmlns:b="http://schemas.openxmlformats.org/officeDocument/2006/bibliography" xmlns="http://schemas.openxmlformats.org/officeDocument/2006/bibliography" SelectedStyle="\APASixthEditionOfficeOnline.xsl" StyleName="APA" Version="6"/>
 </file>
 
+<file path=customXml/item2.xml><?xml version="1.0" encoding="utf-8"?>
+<ct:contentTypeSchema xmlns:ct="http://schemas.microsoft.com/office/2006/metadata/contentType" xmlns:ma="http://schemas.microsoft.com/office/2006/metadata/properties/metaAttributes" ct:_="" ma:_="" ma:contentTypeName="Documento" ma:contentTypeID="0x010100FCA9390DA7271245A553272D537497B5" ma:contentTypeVersion="2" ma:contentTypeDescription="Crear nuevo documento." ma:contentTypeScope="" ma:versionID="e60ddc0f1339ee012c9f82c75bb28576">
+  <xsd:schema xmlns:xsd="http://www.w3.org/2001/XMLSchema" xmlns:xs="http://www.w3.org/2001/XMLSchema" xmlns:p="http://schemas.microsoft.com/office/2006/metadata/properties" xmlns:ns3="2f27eb81-0e8d-46ad-a813-60a43090f3b1" targetNamespace="http://schemas.microsoft.com/office/2006/metadata/properties" ma:root="true" ma:fieldsID="1bf78c9db5c1f18380a374909fea1122" ns3:_="">
+    <xsd:import namespace="2f27eb81-0e8d-46ad-a813-60a43090f3b1"/>
+    <xsd:element name="properties">
+      <xsd:complexType>
+        <xsd:sequence>
+          <xsd:element name="documentManagement">
+            <xsd:complexType>
+              <xsd:all>
+                <xsd:element ref="ns3:MediaServiceMetadata" minOccurs="0"/>
+                <xsd:element ref="ns3:MediaServiceFastMetadata" minOccurs="0"/>
+              </xsd:all>
+            </xsd:complexType>
+          </xsd:element>
+        </xsd:sequence>
+      </xsd:complexType>
+    </xsd:element>
+  </xsd:schema>
+  <xsd:schema xmlns:xsd="http://www.w3.org/2001/XMLSchema" xmlns:xs="http://www.w3.org/2001/XMLSchema" xmlns:dms="http://schemas.microsoft.com/office/2006/documentManagement/types" xmlns:pc="http://schemas.microsoft.com/office/infopath/2007/PartnerControls" targetNamespace="2f27eb81-0e8d-46ad-a813-60a43090f3b1" elementFormDefault="qualified">
+    <xsd:import namespace="http://schemas.microsoft.com/office/2006/documentManagement/types"/>
+    <xsd:import namespace="http://schemas.microsoft.com/office/infopath/2007/PartnerControls"/>
+    <xsd:element name="MediaServiceMetadata" ma:index="8" nillable="true" ma:displayName="MediaServiceMetadata" ma:hidden="true" ma:internalName="MediaServiceMetadata" ma:readOnly="true">
+      <xsd:simpleType>
+        <xsd:restriction base="dms:Note"/>
+      </xsd:simpleType>
+    </xsd:element>
+    <xsd:element name="MediaServiceFastMetadata" ma:index="9" nillable="true" ma:displayName="MediaServiceFastMetadata" ma:hidden="true" ma:internalName="MediaServiceFastMetadata" ma:readOnly="true">
+      <xsd:simpleType>
+        <xsd:restriction base="dms:Note"/>
+      </xsd:simpleType>
+    </xsd:element>
+  </xsd:schema>
+  <xsd:schema xmlns="http://schemas.openxmlformats.org/package/2006/metadata/core-properties" xmlns:xsd="http://www.w3.org/2001/XMLSchema" xmlns:xsi="http://www.w3.org/2001/XMLSchema-instance" xmlns:dc="http://purl.org/dc/elements/1.1/" xmlns:dcterms="http://purl.org/dc/terms/" xmlns:odoc="http://schemas.microsoft.com/internal/obd" targetNamespace="http://schemas.openxmlformats.org/package/2006/metadata/core-properties" elementFormDefault="qualified" attributeFormDefault="unqualified" blockDefault="#all">
+    <xsd:import namespace="http://purl.org/dc/elements/1.1/" schemaLocation="http://dublincore.org/schemas/xmls/qdc/2003/04/02/dc.xsd"/>
+    <xsd:import namespace="http://purl.org/dc/terms/" schemaLocation="http://dublincore.org/schemas/xmls/qdc/2003/04/02/dcterms.xsd"/>
+    <xsd:element name="coreProperties" type="CT_coreProperties"/>
+    <xsd:complexType name="CT_coreProperties">
+      <xsd:all>
+        <xsd:element ref="dc:creator" minOccurs="0" maxOccurs="1"/>
+        <xsd:element ref="dcterms:created" minOccurs="0" maxOccurs="1"/>
+        <xsd:element ref="dc:identifier" minOccurs="0" maxOccurs="1"/>
+        <xsd:element name="contentType" minOccurs="0" maxOccurs="1" type="xsd:string" ma:index="0" ma:displayName="Tipo de contenido"/>
+        <xsd:element ref="dc:title" minOccurs="0" maxOccurs="1" ma:index="4" ma:displayName="Título"/>
+        <xsd:element ref="dc:subject" minOccurs="0" maxOccurs="1"/>
+        <xsd:element ref="dc:description" minOccurs="0" maxOccurs="1"/>
+        <xsd:element name="keywords" minOccurs="0" maxOccurs="1" type="xsd:string"/>
+        <xsd:element ref="dc:language" minOccurs="0" maxOccurs="1"/>
+        <xsd:element name="category" minOccurs="0" maxOccurs="1" type="xsd:string"/>
+        <xsd:element name="version" minOccurs="0" maxOccurs="1" type="xsd:string"/>
+        <xsd:element name="revision" minOccurs="0" maxOccurs="1" type="xsd:string">
+          <xsd:annotation>
+            <xsd:documentation>
+                        This value indicates the number of saves or revisions. The application is responsible for updating this value after each revision.
+                    </xsd:documentation>
+          </xsd:annotation>
+        </xsd:element>
+        <xsd:element name="lastModifiedBy" minOccurs="0" maxOccurs="1" type="xsd:string"/>
+        <xsd:element ref="dcterms:modified" minOccurs="0" maxOccurs="1"/>
+        <xsd:element name="contentStatus" minOccurs="0" maxOccurs="1" type="xsd:string"/>
+      </xsd:all>
+    </xsd:complexType>
+  </xsd:schema>
+  <xs:schema xmlns:pc="http://schemas.microsoft.com/office/infopath/2007/PartnerControls" xmlns:xs="http://www.w3.org/2001/XMLSchema" targetNamespace="http://schemas.microsoft.com/office/infopath/2007/PartnerControls" elementFormDefault="qualified" attributeFormDefault="unqualified">
+    <xs:element name="Person">
+      <xs:complexType>
+        <xs:sequence>
+          <xs:element ref="pc:DisplayName" minOccurs="0"/>
+          <xs:element ref="pc:AccountId" minOccurs="0"/>
+          <xs:element ref="pc:AccountType" minOccurs="0"/>
+        </xs:sequence>
+      </xs:complexType>
+    </xs:element>
+    <xs:element name="DisplayName" type="xs:string"/>
+    <xs:element name="AccountId" type="xs:string"/>
+    <xs:element name="AccountType" type="xs:string"/>
+    <xs:element name="BDCAssociatedEntity">
+      <xs:complexType>
+        <xs:sequence>
+          <xs:element ref="pc:BDCEntity" minOccurs="0" maxOccurs="unbounded"/>
+        </xs:sequence>
+        <xs:attribute ref="pc:EntityNamespace"/>
+        <xs:attribute ref="pc:EntityName"/>
+        <xs:attribute ref="pc:SystemInstanceName"/>
+        <xs:attribute ref="pc:AssociationName"/>
+      </xs:complexType>
+    </xs:element>
+    <xs:attribute name="EntityNamespace" type="xs:string"/>
+    <xs:attribute name="EntityName" type="xs:string"/>
+    <xs:attribute name="SystemInstanceName" type="xs:string"/>
+    <xs:attribute name="AssociationName" type="xs:string"/>
+    <xs:element name="BDCEntity">
+      <xs:complexType>
+        <xs:sequence>
+          <xs:element ref="pc:EntityDisplayName" minOccurs="0"/>
+          <xs:element ref="pc:EntityInstanceReference" minOccurs="0"/>
+          <xs:element ref="pc:EntityId1" minOccurs="0"/>
+          <xs:element ref="pc:EntityId2" minOccurs="0"/>
+          <xs:element ref="pc:EntityId3" minOccurs="0"/>
+          <xs:element ref="pc:EntityId4" minOccurs="0"/>
+          <xs:element ref="pc:EntityId5" minOccurs="0"/>
+        </xs:sequence>
+      </xs:complexType>
+    </xs:element>
+    <xs:element name="EntityDisplayName" type="xs:string"/>
+    <xs:element name="EntityInstanceReference" type="xs:string"/>
+    <xs:element name="EntityId1" type="xs:string"/>
+    <xs:element name="EntityId2" type="xs:string"/>
+    <xs:element name="EntityId3" type="xs:string"/>
+    <xs:element name="EntityId4" type="xs:string"/>
+    <xs:element name="EntityId5" type="xs:string"/>
+    <xs:element name="Terms">
+      <xs:complexType>
+        <xs:sequence>
+          <xs:element ref="pc:TermInfo" minOccurs="0" maxOccurs="unbounded"/>
+        </xs:sequence>
+      </xs:complexType>
+    </xs:element>
+    <xs:element name="TermInfo">
+      <xs:complexType>
+        <xs:sequence>
+          <xs:element ref="pc:TermName" minOccurs="0"/>
+          <xs:element ref="pc:TermId" minOccurs="0"/>
+        </xs:sequence>
+      </xs:complexType>
+    </xs:element>
+    <xs:element name="TermName" type="xs:string"/>
+    <xs:element name="TermId" type="xs:string"/>
+  </xs:schema>
+</ct:contentTypeSchema>
+</file>
+
+<file path=customXml/item3.xml><?xml version="1.0" encoding="utf-8"?>
+<?mso-contentType ?>
+<FormTemplates xmlns="http://schemas.microsoft.com/sharepoint/v3/contenttype/forms">
+  <Display>DocumentLibraryForm</Display>
+  <Edit>DocumentLibraryForm</Edit>
+  <New>DocumentLibraryForm</New>
+</FormTemplates>
+</file>
+
+<file path=customXml/item4.xml><?xml version="1.0" encoding="utf-8"?>
+<p:properties xmlns:p="http://schemas.microsoft.com/office/2006/metadata/properties" xmlns:xsi="http://www.w3.org/2001/XMLSchema-instance" xmlns:pc="http://schemas.microsoft.com/office/infopath/2007/PartnerControls">
+  <documentManagement/>
+</p:properties>
+</file>
+
 <file path=customXml/itemProps1.xml><?xml version="1.0" encoding="utf-8"?>
 <ds:datastoreItem xmlns:ds="http://schemas.openxmlformats.org/officeDocument/2006/customXml" ds:itemID="{542B83CB-04D9-4196-9FFF-D3E3703F2700}">
   <ds:schemaRefs>
     <ds:schemaRef ds:uri="http://schemas.openxmlformats.org/officeDocument/2006/bibliography"/>
   </ds:schemaRefs>
 </ds:datastoreItem>
+</file>
+
+<file path=customXml/itemProps2.xml><?xml version="1.0" encoding="utf-8"?>
+<ds:datastoreItem xmlns:ds="http://schemas.openxmlformats.org/officeDocument/2006/customXml" ds:itemID="{72DDE40F-BB5F-4B26-B8F2-65E6A50B7BF2}">
+  <ds:schemaRefs>
+    <ds:schemaRef ds:uri="http://schemas.microsoft.com/office/2006/metadata/contentType"/>
+    <ds:schemaRef ds:uri="http://schemas.microsoft.com/office/2006/metadata/properties/metaAttributes"/>
+    <ds:schemaRef ds:uri="http://www.w3.org/2001/XMLSchema"/>
+    <ds:schemaRef ds:uri="http://schemas.microsoft.com/office/2006/metadata/properties"/>
+    <ds:schemaRef ds:uri="2f27eb81-0e8d-46ad-a813-60a43090f3b1"/>
+    <ds:schemaRef ds:uri="http://schemas.microsoft.com/office/2006/documentManagement/types"/>
+    <ds:schemaRef ds:uri="http://schemas.microsoft.com/office/infopath/2007/PartnerControls"/>
+    <ds:schemaRef ds:uri="http://schemas.openxmlformats.org/package/2006/metadata/core-properties"/>
+    <ds:schemaRef ds:uri="http://purl.org/dc/elements/1.1/"/>
+    <ds:schemaRef ds:uri="http://purl.org/dc/terms/"/>
+    <ds:schemaRef ds:uri="http://schemas.microsoft.com/internal/obd"/>
+  </ds:schemaRefs>
+</ds:datastoreItem>
+</file>
+
+<file path=customXml/itemProps3.xml><?xml version="1.0" encoding="utf-8"?>
+<ds:datastoreItem xmlns:ds="http://schemas.openxmlformats.org/officeDocument/2006/customXml" ds:itemID="{C0835DD8-C0DE-4233-919D-D32BD57860A7}">
+  <ds:schemaRefs>
+    <ds:schemaRef ds:uri="http://schemas.microsoft.com/sharepoint/v3/contenttype/forms"/>
+  </ds:schemaRefs>
+</ds:datastoreItem>
+</file>
+
+<file path=customXml/itemProps4.xml><?xml version="1.0" encoding="utf-8"?>
+<ds:datastoreItem xmlns:ds="http://schemas.openxmlformats.org/officeDocument/2006/customXml" ds:itemID="{6AB1E1ED-5759-46D3-A409-C7C4073F1BF4}">
+  <ds:schemaRefs>
+    <ds:schemaRef ds:uri="http://schemas.openxmlformats.org/package/2006/metadata/core-properties"/>
+    <ds:schemaRef ds:uri="http://purl.org/dc/dcmitype/"/>
+    <ds:schemaRef ds:uri="2f27eb81-0e8d-46ad-a813-60a43090f3b1"/>
+    <ds:schemaRef ds:uri="http://purl.org/dc/terms/"/>
+    <ds:schemaRef ds:uri="http://schemas.microsoft.com/office/2006/metadata/properties"/>
+    <ds:schemaRef ds:uri="http://schemas.microsoft.com/office/2006/documentManagement/types"/>
+    <ds:schemaRef ds:uri="http://purl.org/dc/elements/1.1/"/>
+    <ds:schemaRef ds:uri="http://schemas.microsoft.com/office/infopath/2007/PartnerControls"/>
+    <ds:schemaRef ds:uri="http://www.w3.org/XML/1998/namespace"/>
+  </ds:schemaRefs>
+</ds:datastoreItem>
 </file>
</xml_diff>